<commit_message>
Updated PlayerController script to use new input system.
</commit_message>
<xml_diff>
--- a/Documentation/Unity Associate Programmer.docx
+++ b/Documentation/Unity Associate Programmer.docx
@@ -181,13 +181,23 @@
           <w:szCs w:val="28"/>
         </w:rPr>
       </w:pPr>
+      <w:proofErr w:type="gramStart"/>
       <w:r>
         <w:rPr>
           <w:rFonts w:asciiTheme="minorHAnsi" w:hAnsiTheme="minorHAnsi" w:cstheme="minorHAnsi"/>
           <w:sz w:val="28"/>
           <w:szCs w:val="28"/>
         </w:rPr>
-        <w:t xml:space="preserve">By:   </w:t>
+        <w:t>By:</w:t>
+      </w:r>
+      <w:proofErr w:type="gramEnd"/>
+      <w:r>
+        <w:rPr>
+          <w:rFonts w:asciiTheme="minorHAnsi" w:hAnsiTheme="minorHAnsi" w:cstheme="minorHAnsi"/>
+          <w:sz w:val="28"/>
+          <w:szCs w:val="28"/>
+        </w:rPr>
+        <w:t xml:space="preserve">   </w:t>
       </w:r>
     </w:p>
     <w:p>
@@ -2092,8 +2102,16 @@
         <w:rPr>
           <w:rFonts w:asciiTheme="minorHAnsi" w:hAnsiTheme="minorHAnsi" w:cstheme="minorHAnsi"/>
         </w:rPr>
-        <w:t>Save data between scenes and between sessions using approaches such as static variables and PlayerPrefs</w:t>
-      </w:r>
+        <w:t xml:space="preserve">Save data between scenes and between sessions using approaches such as static variables and </w:t>
+      </w:r>
+      <w:proofErr w:type="spellStart"/>
+      <w:r>
+        <w:rPr>
+          <w:rFonts w:asciiTheme="minorHAnsi" w:hAnsiTheme="minorHAnsi" w:cstheme="minorHAnsi"/>
+        </w:rPr>
+        <w:t>PlayerPrefs</w:t>
+      </w:r>
+      <w:proofErr w:type="spellEnd"/>
     </w:p>
     <w:p>
       <w:pPr>
@@ -2126,7 +2144,21 @@
         <w:rPr>
           <w:rFonts w:asciiTheme="minorHAnsi" w:hAnsiTheme="minorHAnsi" w:cstheme="minorHAnsi"/>
         </w:rPr>
-        <w:t>Select the appropriate properties, scripts, and components of GameObjects for required tasks</w:t>
+        <w:t xml:space="preserve">Select the appropriate properties, scripts, and components of </w:t>
+      </w:r>
+      <w:proofErr w:type="spellStart"/>
+      <w:r>
+        <w:rPr>
+          <w:rFonts w:asciiTheme="minorHAnsi" w:hAnsiTheme="minorHAnsi" w:cstheme="minorHAnsi"/>
+        </w:rPr>
+        <w:t>GameObjects</w:t>
+      </w:r>
+      <w:proofErr w:type="spellEnd"/>
+      <w:r>
+        <w:rPr>
+          <w:rFonts w:asciiTheme="minorHAnsi" w:hAnsiTheme="minorHAnsi" w:cstheme="minorHAnsi"/>
+        </w:rPr>
+        <w:t xml:space="preserve"> for required tasks</w:t>
       </w:r>
     </w:p>
     <w:p>
@@ -2258,7 +2290,21 @@
         <w:rPr>
           <w:rFonts w:asciiTheme="minorHAnsi" w:hAnsiTheme="minorHAnsi" w:cstheme="minorHAnsi"/>
         </w:rPr>
-        <w:t>Explain how to use the UnityEvent system to respond to User Input</w:t>
+        <w:t xml:space="preserve">Explain how to use the </w:t>
+      </w:r>
+      <w:proofErr w:type="spellStart"/>
+      <w:r>
+        <w:rPr>
+          <w:rFonts w:asciiTheme="minorHAnsi" w:hAnsiTheme="minorHAnsi" w:cstheme="minorHAnsi"/>
+        </w:rPr>
+        <w:t>UnityEvent</w:t>
+      </w:r>
+      <w:proofErr w:type="spellEnd"/>
+      <w:r>
+        <w:rPr>
+          <w:rFonts w:asciiTheme="minorHAnsi" w:hAnsiTheme="minorHAnsi" w:cstheme="minorHAnsi"/>
+        </w:rPr>
+        <w:t xml:space="preserve"> system to respond to User Input</w:t>
       </w:r>
     </w:p>
     <w:p>
@@ -2403,7 +2449,21 @@
         <w:rPr>
           <w:rFonts w:asciiTheme="minorHAnsi" w:hAnsiTheme="minorHAnsi" w:cstheme="minorHAnsi"/>
         </w:rPr>
-        <w:t>Describe the process and outcomes for changing a nested prefab or prefab variant</w:t>
+        <w:t xml:space="preserve">Describe the process and outcomes for changing a </w:t>
+      </w:r>
+      <w:proofErr w:type="gramStart"/>
+      <w:r>
+        <w:rPr>
+          <w:rFonts w:asciiTheme="minorHAnsi" w:hAnsiTheme="minorHAnsi" w:cstheme="minorHAnsi"/>
+        </w:rPr>
+        <w:t>nested</w:t>
+      </w:r>
+      <w:proofErr w:type="gramEnd"/>
+      <w:r>
+        <w:rPr>
+          <w:rFonts w:asciiTheme="minorHAnsi" w:hAnsiTheme="minorHAnsi" w:cstheme="minorHAnsi"/>
+        </w:rPr>
+        <w:t xml:space="preserve"> prefab or prefab variant</w:t>
       </w:r>
     </w:p>
     <w:p>
@@ -2584,8 +2644,13 @@
           <w:numId w:val="509"/>
         </w:numPr>
       </w:pPr>
-      <w:r>
-        <w:t>Player Can Destroy Enemies</w:t>
+      <w:proofErr w:type="gramStart"/>
+      <w:r>
+        <w:t>Player</w:t>
+      </w:r>
+      <w:proofErr w:type="gramEnd"/>
+      <w:r>
+        <w:t xml:space="preserve"> Can Destroy Enemies</w:t>
       </w:r>
     </w:p>
     <w:p>
@@ -2675,7 +2740,15 @@
         </w:numPr>
       </w:pPr>
       <w:r>
-        <w:t>Player health should be edited in the inspector.</w:t>
+        <w:t xml:space="preserve">Player health should be edited </w:t>
+      </w:r>
+      <w:proofErr w:type="gramStart"/>
+      <w:r>
+        <w:t>in</w:t>
+      </w:r>
+      <w:proofErr w:type="gramEnd"/>
+      <w:r>
+        <w:t xml:space="preserve"> the inspector.</w:t>
       </w:r>
     </w:p>
     <w:p/>
@@ -2856,10 +2929,12 @@
       </w:r>
     </w:p>
     <w:p>
+      <w:proofErr w:type="gramStart"/>
       <w:r>
         <w:lastRenderedPageBreak/>
         <w:t>Solution :</w:t>
       </w:r>
+      <w:proofErr w:type="gramEnd"/>
     </w:p>
     <w:p>
       <w:pPr>
@@ -2873,12 +2948,21 @@
           <w:bCs/>
         </w:rPr>
       </w:pPr>
+      <w:proofErr w:type="spellStart"/>
       <w:r>
         <w:rPr>
           <w:b/>
           <w:bCs/>
         </w:rPr>
-        <w:t xml:space="preserve">PlayerMovement.cs </w:t>
+        <w:t>PlayerMovement.cs</w:t>
+      </w:r>
+      <w:proofErr w:type="spellEnd"/>
+      <w:r>
+        <w:rPr>
+          <w:b/>
+          <w:bCs/>
+        </w:rPr>
+        <w:t xml:space="preserve"> </w:t>
       </w:r>
       <w:r>
         <w:t>script</w:t>
@@ -2917,11 +3001,24 @@
         <w:t>Stats</w:t>
       </w:r>
       <w:r>
-        <w:t xml:space="preserve"> struct: </w:t>
-      </w:r>
-      <w:r>
-        <w:t>public float health;</w:t>
-      </w:r>
+        <w:t xml:space="preserve"> </w:t>
+      </w:r>
+      <w:proofErr w:type="gramStart"/>
+      <w:r>
+        <w:t>struct:</w:t>
+      </w:r>
+      <w:proofErr w:type="gramEnd"/>
+      <w:r>
+        <w:t xml:space="preserve"> </w:t>
+      </w:r>
+      <w:r>
+        <w:t xml:space="preserve">public float </w:t>
+      </w:r>
+      <w:proofErr w:type="gramStart"/>
+      <w:r>
+        <w:t>health;</w:t>
+      </w:r>
+      <w:proofErr w:type="gramEnd"/>
     </w:p>
     <w:p>
       <w:pPr>
@@ -2937,12 +3034,30 @@
       <w:r>
         <w:t xml:space="preserve"> method </w:t>
       </w:r>
+      <w:proofErr w:type="spellStart"/>
+      <w:proofErr w:type="gramStart"/>
       <w:r>
         <w:rPr>
           <w:b/>
           <w:bCs/>
         </w:rPr>
-        <w:t>UpdateHealth(float amount)</w:t>
+        <w:t>UpdateHealth</w:t>
+      </w:r>
+      <w:proofErr w:type="spellEnd"/>
+      <w:r>
+        <w:rPr>
+          <w:b/>
+          <w:bCs/>
+        </w:rPr>
+        <w:t>(</w:t>
+      </w:r>
+      <w:proofErr w:type="gramEnd"/>
+      <w:r>
+        <w:rPr>
+          <w:b/>
+          <w:bCs/>
+        </w:rPr>
+        <w:t>float amount)</w:t>
       </w:r>
       <w:r>
         <w:rPr>
@@ -3019,8 +3134,32 @@
           <w:szCs w:val="19"/>
           <w:highlight w:val="white"/>
         </w:rPr>
-        <w:t xml:space="preserve"> UpdateHealth(</w:t>
-      </w:r>
+        <w:t xml:space="preserve"> </w:t>
+      </w:r>
+      <w:proofErr w:type="spellStart"/>
+      <w:proofErr w:type="gramStart"/>
+      <w:r>
+        <w:rPr>
+          <w:rFonts w:ascii="Cascadia Mono" w:hAnsi="Cascadia Mono" w:cs="Cascadia Mono"/>
+          <w:color w:val="000000"/>
+          <w:sz w:val="19"/>
+          <w:szCs w:val="19"/>
+          <w:highlight w:val="white"/>
+        </w:rPr>
+        <w:t>UpdateHealth</w:t>
+      </w:r>
+      <w:proofErr w:type="spellEnd"/>
+      <w:r>
+        <w:rPr>
+          <w:rFonts w:ascii="Cascadia Mono" w:hAnsi="Cascadia Mono" w:cs="Cascadia Mono"/>
+          <w:color w:val="000000"/>
+          <w:sz w:val="19"/>
+          <w:szCs w:val="19"/>
+          <w:highlight w:val="white"/>
+        </w:rPr>
+        <w:t>(</w:t>
+      </w:r>
+      <w:proofErr w:type="gramEnd"/>
       <w:r>
         <w:rPr>
           <w:rFonts w:ascii="Cascadia Mono" w:hAnsi="Cascadia Mono" w:cs="Cascadia Mono"/>
@@ -3089,15 +3228,10 @@
           <w:szCs w:val="19"/>
           <w:highlight w:val="white"/>
         </w:rPr>
-        <w:t xml:space="preserve">    playerStats.health += amount;</w:t>
-      </w:r>
-    </w:p>
-    <w:p>
-      <w:pPr>
-        <w:autoSpaceDE w:val="0"/>
-        <w:autoSpaceDN w:val="0"/>
-        <w:adjustRightInd w:val="0"/>
-        <w:ind w:firstLine="0"/>
+        <w:t xml:space="preserve">    </w:t>
+      </w:r>
+      <w:proofErr w:type="spellStart"/>
+      <w:r>
         <w:rPr>
           <w:rFonts w:ascii="Cascadia Mono" w:hAnsi="Cascadia Mono" w:cs="Cascadia Mono"/>
           <w:color w:val="000000"/>
@@ -3105,7 +3239,9 @@
           <w:szCs w:val="19"/>
           <w:highlight w:val="white"/>
         </w:rPr>
-      </w:pPr>
+        <w:t>playerStats.health</w:t>
+      </w:r>
+      <w:proofErr w:type="spellEnd"/>
       <w:r>
         <w:rPr>
           <w:rFonts w:ascii="Cascadia Mono" w:hAnsi="Cascadia Mono" w:cs="Cascadia Mono"/>
@@ -3114,8 +3250,46 @@
           <w:szCs w:val="19"/>
           <w:highlight w:val="white"/>
         </w:rPr>
+        <w:t xml:space="preserve"> += </w:t>
+      </w:r>
+      <w:proofErr w:type="gramStart"/>
+      <w:r>
+        <w:rPr>
+          <w:rFonts w:ascii="Cascadia Mono" w:hAnsi="Cascadia Mono" w:cs="Cascadia Mono"/>
+          <w:color w:val="000000"/>
+          <w:sz w:val="19"/>
+          <w:szCs w:val="19"/>
+          <w:highlight w:val="white"/>
+        </w:rPr>
+        <w:t>amount;</w:t>
+      </w:r>
+      <w:proofErr w:type="gramEnd"/>
+    </w:p>
+    <w:p>
+      <w:pPr>
+        <w:autoSpaceDE w:val="0"/>
+        <w:autoSpaceDN w:val="0"/>
+        <w:adjustRightInd w:val="0"/>
+        <w:ind w:firstLine="0"/>
+        <w:rPr>
+          <w:rFonts w:ascii="Cascadia Mono" w:hAnsi="Cascadia Mono" w:cs="Cascadia Mono"/>
+          <w:color w:val="000000"/>
+          <w:sz w:val="19"/>
+          <w:szCs w:val="19"/>
+          <w:highlight w:val="white"/>
+        </w:rPr>
+      </w:pPr>
+      <w:r>
+        <w:rPr>
+          <w:rFonts w:ascii="Cascadia Mono" w:hAnsi="Cascadia Mono" w:cs="Cascadia Mono"/>
+          <w:color w:val="000000"/>
+          <w:sz w:val="19"/>
+          <w:szCs w:val="19"/>
+          <w:highlight w:val="white"/>
+        </w:rPr>
         <w:t xml:space="preserve">    </w:t>
       </w:r>
+      <w:proofErr w:type="spellStart"/>
       <w:r>
         <w:rPr>
           <w:rFonts w:ascii="Cascadia Mono" w:hAnsi="Cascadia Mono" w:cs="Cascadia Mono"/>
@@ -3134,7 +3308,18 @@
           <w:szCs w:val="19"/>
           <w:highlight w:val="white"/>
         </w:rPr>
-        <w:t>.Log(</w:t>
+        <w:t>.Log</w:t>
+      </w:r>
+      <w:proofErr w:type="spellEnd"/>
+      <w:r>
+        <w:rPr>
+          <w:rFonts w:ascii="Cascadia Mono" w:hAnsi="Cascadia Mono" w:cs="Cascadia Mono"/>
+          <w:color w:val="000000"/>
+          <w:sz w:val="19"/>
+          <w:szCs w:val="19"/>
+          <w:highlight w:val="white"/>
+        </w:rPr>
+        <w:t>(</w:t>
       </w:r>
       <w:r>
         <w:rPr>
@@ -3144,7 +3329,29 @@
           <w:szCs w:val="19"/>
           <w:highlight w:val="white"/>
         </w:rPr>
-        <w:t xml:space="preserve">$"Updated health by: </w:t>
+        <w:t xml:space="preserve">$"Updated health </w:t>
+      </w:r>
+      <w:proofErr w:type="gramStart"/>
+      <w:r>
+        <w:rPr>
+          <w:rFonts w:ascii="Cascadia Mono" w:hAnsi="Cascadia Mono" w:cs="Cascadia Mono"/>
+          <w:color w:val="A31515"/>
+          <w:sz w:val="19"/>
+          <w:szCs w:val="19"/>
+          <w:highlight w:val="white"/>
+        </w:rPr>
+        <w:t>by:</w:t>
+      </w:r>
+      <w:proofErr w:type="gramEnd"/>
+      <w:r>
+        <w:rPr>
+          <w:rFonts w:ascii="Cascadia Mono" w:hAnsi="Cascadia Mono" w:cs="Cascadia Mono"/>
+          <w:color w:val="A31515"/>
+          <w:sz w:val="19"/>
+          <w:szCs w:val="19"/>
+          <w:highlight w:val="white"/>
+        </w:rPr>
+        <w:t xml:space="preserve"> </w:t>
       </w:r>
       <w:r>
         <w:rPr>
@@ -3154,7 +3361,18 @@
           <w:szCs w:val="19"/>
           <w:highlight w:val="white"/>
         </w:rPr>
-        <w:t>{amount}</w:t>
+        <w:t>{</w:t>
+      </w:r>
+      <w:proofErr w:type="gramStart"/>
+      <w:r>
+        <w:rPr>
+          <w:rFonts w:ascii="Cascadia Mono" w:hAnsi="Cascadia Mono" w:cs="Cascadia Mono"/>
+          <w:color w:val="000000"/>
+          <w:sz w:val="19"/>
+          <w:szCs w:val="19"/>
+          <w:highlight w:val="white"/>
+        </w:rPr>
+        <w:t>amount}</w:t>
       </w:r>
       <w:r>
         <w:rPr>
@@ -3164,7 +3382,29 @@
           <w:szCs w:val="19"/>
           <w:highlight w:val="white"/>
         </w:rPr>
-        <w:t xml:space="preserve">, Player's current Health: </w:t>
+        <w:t>,</w:t>
+      </w:r>
+      <w:proofErr w:type="gramEnd"/>
+      <w:r>
+        <w:rPr>
+          <w:rFonts w:ascii="Cascadia Mono" w:hAnsi="Cascadia Mono" w:cs="Cascadia Mono"/>
+          <w:color w:val="A31515"/>
+          <w:sz w:val="19"/>
+          <w:szCs w:val="19"/>
+          <w:highlight w:val="white"/>
+        </w:rPr>
+        <w:t xml:space="preserve"> Player's current </w:t>
+      </w:r>
+      <w:proofErr w:type="gramStart"/>
+      <w:r>
+        <w:rPr>
+          <w:rFonts w:ascii="Cascadia Mono" w:hAnsi="Cascadia Mono" w:cs="Cascadia Mono"/>
+          <w:color w:val="A31515"/>
+          <w:sz w:val="19"/>
+          <w:szCs w:val="19"/>
+          <w:highlight w:val="white"/>
+        </w:rPr>
+        <w:t xml:space="preserve">Health: </w:t>
       </w:r>
       <w:r>
         <w:rPr>
@@ -3174,7 +3414,41 @@
           <w:szCs w:val="19"/>
           <w:highlight w:val="white"/>
         </w:rPr>
-        <w:t>{playerStats.health}</w:t>
+        <w:t>{</w:t>
+      </w:r>
+      <w:proofErr w:type="spellStart"/>
+      <w:proofErr w:type="gramEnd"/>
+      <w:r>
+        <w:rPr>
+          <w:rFonts w:ascii="Cascadia Mono" w:hAnsi="Cascadia Mono" w:cs="Cascadia Mono"/>
+          <w:color w:val="000000"/>
+          <w:sz w:val="19"/>
+          <w:szCs w:val="19"/>
+          <w:highlight w:val="white"/>
+        </w:rPr>
+        <w:t>playerStats.</w:t>
+      </w:r>
+      <w:proofErr w:type="gramStart"/>
+      <w:r>
+        <w:rPr>
+          <w:rFonts w:ascii="Cascadia Mono" w:hAnsi="Cascadia Mono" w:cs="Cascadia Mono"/>
+          <w:color w:val="000000"/>
+          <w:sz w:val="19"/>
+          <w:szCs w:val="19"/>
+          <w:highlight w:val="white"/>
+        </w:rPr>
+        <w:t>health</w:t>
+      </w:r>
+      <w:proofErr w:type="spellEnd"/>
+      <w:r>
+        <w:rPr>
+          <w:rFonts w:ascii="Cascadia Mono" w:hAnsi="Cascadia Mono" w:cs="Cascadia Mono"/>
+          <w:color w:val="000000"/>
+          <w:sz w:val="19"/>
+          <w:szCs w:val="19"/>
+          <w:highlight w:val="white"/>
+        </w:rPr>
+        <w:t>}</w:t>
       </w:r>
       <w:r>
         <w:rPr>
@@ -3196,6 +3470,7 @@
         </w:rPr>
         <w:t>);</w:t>
       </w:r>
+      <w:proofErr w:type="gramEnd"/>
     </w:p>
     <w:p>
       <w:pPr>
@@ -3229,6 +3504,7 @@
           <w:bCs/>
         </w:rPr>
       </w:pPr>
+      <w:proofErr w:type="spellStart"/>
       <w:r>
         <w:rPr>
           <w:b/>
@@ -3236,6 +3512,7 @@
         </w:rPr>
         <w:t>GetHit</w:t>
       </w:r>
+      <w:proofErr w:type="spellEnd"/>
       <w:r>
         <w:rPr>
           <w:b/>
@@ -3274,7 +3551,15 @@
         <w:t xml:space="preserve"> </w:t>
       </w:r>
       <w:r>
-        <w:t>getting a hit by enemy or trap.</w:t>
+        <w:t xml:space="preserve">getting </w:t>
+      </w:r>
+      <w:proofErr w:type="gramStart"/>
+      <w:r>
+        <w:t>a hit</w:t>
+      </w:r>
+      <w:proofErr w:type="gramEnd"/>
+      <w:r>
+        <w:t xml:space="preserve"> by enemy or trap.</w:t>
       </w:r>
     </w:p>
     <w:p>
@@ -3299,40 +3584,77 @@
         </w:rPr>
         <w:t xml:space="preserve"> </w:t>
       </w:r>
+      <w:proofErr w:type="spellStart"/>
+      <w:proofErr w:type="gramStart"/>
       <w:r>
         <w:rPr>
           <w:b/>
           <w:bCs/>
         </w:rPr>
-        <w:t>TakeDamage()</w:t>
-      </w:r>
+        <w:t>TakeDamage</w:t>
+      </w:r>
+      <w:proofErr w:type="spellEnd"/>
       <w:r>
         <w:rPr>
           <w:b/>
           <w:bCs/>
         </w:rPr>
-        <w:t xml:space="preserve"> </w:t>
-      </w:r>
-      <w:r>
-        <w:t>method</w:t>
-      </w:r>
+        <w:t>(</w:t>
+      </w:r>
+      <w:proofErr w:type="gramEnd"/>
       <w:r>
         <w:rPr>
           <w:b/>
           <w:bCs/>
         </w:rPr>
-        <w:t xml:space="preserve"> </w:t>
+        <w:t>)</w:t>
       </w:r>
       <w:r>
         <w:rPr>
           <w:b/>
           <w:bCs/>
         </w:rPr>
-        <w:t xml:space="preserve">: </w:t>
-      </w:r>
-      <w:r>
-        <w:t>playerMovementScript.UpdateHealth(-1);</w:t>
-      </w:r>
+        <w:t xml:space="preserve"> </w:t>
+      </w:r>
+      <w:proofErr w:type="gramStart"/>
+      <w:r>
+        <w:t>method</w:t>
+      </w:r>
+      <w:r>
+        <w:rPr>
+          <w:b/>
+          <w:bCs/>
+        </w:rPr>
+        <w:t xml:space="preserve"> </w:t>
+      </w:r>
+      <w:r>
+        <w:rPr>
+          <w:b/>
+          <w:bCs/>
+        </w:rPr>
+        <w:t>:</w:t>
+      </w:r>
+      <w:proofErr w:type="gramEnd"/>
+      <w:r>
+        <w:rPr>
+          <w:b/>
+          <w:bCs/>
+        </w:rPr>
+        <w:t xml:space="preserve"> </w:t>
+      </w:r>
+      <w:proofErr w:type="spellStart"/>
+      <w:r>
+        <w:t>playerMovementScript.UpdateHealth</w:t>
+      </w:r>
+      <w:proofErr w:type="spellEnd"/>
+      <w:r>
+        <w:t>(-1</w:t>
+      </w:r>
+      <w:proofErr w:type="gramStart"/>
+      <w:r>
+        <w:t>);</w:t>
+      </w:r>
+      <w:proofErr w:type="gramEnd"/>
     </w:p>
     <w:p>
       <w:pPr>
@@ -3349,7 +3671,25 @@
         <w:t>Challenge 1: Extra Challenge</w:t>
       </w:r>
       <w:r>
-        <w:t xml:space="preserve"> Examining a Project &amp; Adding a Health System We have all these coins floating around, let's put them to some good use. Design a system that allows you to collect 10 coins to add one health back to the player’s health. The player's health should still be capped at it’s starting base health. Consider how we can integrate this new system into our existing codeset and use the new functionality we created in this session’s challenge</w:t>
+        <w:t xml:space="preserve"> Examining a Project &amp; Adding a Health System We have all these coins floating around, let's put them to some good use. Design a system that allows you to collect 10 coins to add one health back to the player’s health. The player's health should still be capped at </w:t>
+      </w:r>
+      <w:proofErr w:type="spellStart"/>
+      <w:proofErr w:type="gramStart"/>
+      <w:r>
+        <w:t>it’s</w:t>
+      </w:r>
+      <w:proofErr w:type="spellEnd"/>
+      <w:proofErr w:type="gramEnd"/>
+      <w:r>
+        <w:t xml:space="preserve"> starting base health. Consider how we can integrate this new system into our existing </w:t>
+      </w:r>
+      <w:proofErr w:type="spellStart"/>
+      <w:r>
+        <w:t>codeset</w:t>
+      </w:r>
+      <w:proofErr w:type="spellEnd"/>
+      <w:r>
+        <w:t xml:space="preserve"> and use the new functionality we created in this session’s challenge</w:t>
       </w:r>
     </w:p>
     <w:p/>
@@ -3362,12 +3702,21 @@
       <w:r>
         <w:t xml:space="preserve">Update </w:t>
       </w:r>
+      <w:proofErr w:type="spellStart"/>
       <w:r>
         <w:rPr>
           <w:b/>
           <w:bCs/>
         </w:rPr>
-        <w:t xml:space="preserve">CollectCoins </w:t>
+        <w:t>CollectCoins</w:t>
+      </w:r>
+      <w:proofErr w:type="spellEnd"/>
+      <w:r>
+        <w:rPr>
+          <w:b/>
+          <w:bCs/>
+        </w:rPr>
+        <w:t xml:space="preserve"> </w:t>
       </w:r>
       <w:r>
         <w:t xml:space="preserve">script: </w:t>
@@ -3402,6 +3751,7 @@
           <w:highlight w:val="white"/>
         </w:rPr>
       </w:pPr>
+      <w:proofErr w:type="gramStart"/>
       <w:r>
         <w:rPr>
           <w:rFonts w:ascii="Cascadia Mono" w:hAnsi="Cascadia Mono" w:cs="Cascadia Mono"/>
@@ -3422,6 +3772,8 @@
         </w:rPr>
         <w:t>(</w:t>
       </w:r>
+      <w:proofErr w:type="spellStart"/>
+      <w:proofErr w:type="gramEnd"/>
       <w:r>
         <w:rPr>
           <w:rFonts w:ascii="Cascadia Mono" w:hAnsi="Cascadia Mono" w:cs="Cascadia Mono"/>
@@ -3440,15 +3792,10 @@
           <w:szCs w:val="19"/>
           <w:highlight w:val="white"/>
         </w:rPr>
-        <w:t>.score % 100 == 0 &amp;&amp; playerMovementScript.playerStats.health &lt; 100)</w:t>
-      </w:r>
-    </w:p>
-    <w:p>
-      <w:pPr>
-        <w:autoSpaceDE w:val="0"/>
-        <w:autoSpaceDN w:val="0"/>
-        <w:adjustRightInd w:val="0"/>
-        <w:ind w:left="144" w:firstLine="0"/>
+        <w:t>.score</w:t>
+      </w:r>
+      <w:proofErr w:type="spellEnd"/>
+      <w:r>
         <w:rPr>
           <w:rFonts w:ascii="Cascadia Mono" w:hAnsi="Cascadia Mono" w:cs="Cascadia Mono"/>
           <w:color w:val="000000"/>
@@ -3456,7 +3803,10 @@
           <w:szCs w:val="19"/>
           <w:highlight w:val="white"/>
         </w:rPr>
-      </w:pPr>
+        <w:t xml:space="preserve"> % 100 == 0 &amp;&amp; </w:t>
+      </w:r>
+      <w:proofErr w:type="spellStart"/>
+      <w:proofErr w:type="gramStart"/>
       <w:r>
         <w:rPr>
           <w:rFonts w:ascii="Cascadia Mono" w:hAnsi="Cascadia Mono" w:cs="Cascadia Mono"/>
@@ -3465,15 +3815,11 @@
           <w:szCs w:val="19"/>
           <w:highlight w:val="white"/>
         </w:rPr>
-        <w:t xml:space="preserve"> {</w:t>
-      </w:r>
-    </w:p>
-    <w:p>
-      <w:pPr>
-        <w:autoSpaceDE w:val="0"/>
-        <w:autoSpaceDN w:val="0"/>
-        <w:adjustRightInd w:val="0"/>
-        <w:ind w:left="144" w:firstLine="0"/>
+        <w:t>playerMovementScript.playerStats.health</w:t>
+      </w:r>
+      <w:proofErr w:type="spellEnd"/>
+      <w:proofErr w:type="gramEnd"/>
+      <w:r>
         <w:rPr>
           <w:rFonts w:ascii="Cascadia Mono" w:hAnsi="Cascadia Mono" w:cs="Cascadia Mono"/>
           <w:color w:val="000000"/>
@@ -3481,8 +3827,15 @@
           <w:szCs w:val="19"/>
           <w:highlight w:val="white"/>
         </w:rPr>
-      </w:pPr>
-      <w:r>
+        <w:t xml:space="preserve"> &lt; 100)</w:t>
+      </w:r>
+    </w:p>
+    <w:p>
+      <w:pPr>
+        <w:autoSpaceDE w:val="0"/>
+        <w:autoSpaceDN w:val="0"/>
+        <w:adjustRightInd w:val="0"/>
+        <w:ind w:left="144" w:firstLine="0"/>
         <w:rPr>
           <w:rFonts w:ascii="Cascadia Mono" w:hAnsi="Cascadia Mono" w:cs="Cascadia Mono"/>
           <w:color w:val="000000"/>
@@ -3490,12 +3843,6 @@
           <w:szCs w:val="19"/>
           <w:highlight w:val="white"/>
         </w:rPr>
-        <w:t xml:space="preserve">     playerMovementScript.UpdateHealth(1);</w:t>
-      </w:r>
-    </w:p>
-    <w:p>
-      <w:pPr>
-        <w:ind w:left="144" w:firstLine="0"/>
       </w:pPr>
       <w:r>
         <w:rPr>
@@ -3505,6 +3852,80 @@
           <w:szCs w:val="19"/>
           <w:highlight w:val="white"/>
         </w:rPr>
+        <w:t xml:space="preserve"> {</w:t>
+      </w:r>
+    </w:p>
+    <w:p>
+      <w:pPr>
+        <w:autoSpaceDE w:val="0"/>
+        <w:autoSpaceDN w:val="0"/>
+        <w:adjustRightInd w:val="0"/>
+        <w:ind w:left="144" w:firstLine="0"/>
+        <w:rPr>
+          <w:rFonts w:ascii="Cascadia Mono" w:hAnsi="Cascadia Mono" w:cs="Cascadia Mono"/>
+          <w:color w:val="000000"/>
+          <w:sz w:val="19"/>
+          <w:szCs w:val="19"/>
+          <w:highlight w:val="white"/>
+        </w:rPr>
+      </w:pPr>
+      <w:r>
+        <w:rPr>
+          <w:rFonts w:ascii="Cascadia Mono" w:hAnsi="Cascadia Mono" w:cs="Cascadia Mono"/>
+          <w:color w:val="000000"/>
+          <w:sz w:val="19"/>
+          <w:szCs w:val="19"/>
+          <w:highlight w:val="white"/>
+        </w:rPr>
+        <w:t xml:space="preserve">     </w:t>
+      </w:r>
+      <w:proofErr w:type="spellStart"/>
+      <w:r>
+        <w:rPr>
+          <w:rFonts w:ascii="Cascadia Mono" w:hAnsi="Cascadia Mono" w:cs="Cascadia Mono"/>
+          <w:color w:val="000000"/>
+          <w:sz w:val="19"/>
+          <w:szCs w:val="19"/>
+          <w:highlight w:val="white"/>
+        </w:rPr>
+        <w:t>playerMovementScript.UpdateHealth</w:t>
+      </w:r>
+      <w:proofErr w:type="spellEnd"/>
+      <w:r>
+        <w:rPr>
+          <w:rFonts w:ascii="Cascadia Mono" w:hAnsi="Cascadia Mono" w:cs="Cascadia Mono"/>
+          <w:color w:val="000000"/>
+          <w:sz w:val="19"/>
+          <w:szCs w:val="19"/>
+          <w:highlight w:val="white"/>
+        </w:rPr>
+        <w:t>(1</w:t>
+      </w:r>
+      <w:proofErr w:type="gramStart"/>
+      <w:r>
+        <w:rPr>
+          <w:rFonts w:ascii="Cascadia Mono" w:hAnsi="Cascadia Mono" w:cs="Cascadia Mono"/>
+          <w:color w:val="000000"/>
+          <w:sz w:val="19"/>
+          <w:szCs w:val="19"/>
+          <w:highlight w:val="white"/>
+        </w:rPr>
+        <w:t>);</w:t>
+      </w:r>
+      <w:proofErr w:type="gramEnd"/>
+    </w:p>
+    <w:p>
+      <w:pPr>
+        <w:ind w:left="144" w:firstLine="0"/>
+      </w:pPr>
+      <w:r>
+        <w:rPr>
+          <w:rFonts w:ascii="Cascadia Mono" w:hAnsi="Cascadia Mono" w:cs="Cascadia Mono"/>
+          <w:color w:val="000000"/>
+          <w:sz w:val="19"/>
+          <w:szCs w:val="19"/>
+          <w:highlight w:val="white"/>
+        </w:rPr>
         <w:t xml:space="preserve"> }</w:t>
       </w:r>
     </w:p>
@@ -3548,7 +3969,15 @@
         <w:t>Session 2</w:t>
       </w:r>
       <w:r>
-        <w:t xml:space="preserve"> – Buf Fix</w:t>
+        <w:t xml:space="preserve"> – </w:t>
+      </w:r>
+      <w:proofErr w:type="spellStart"/>
+      <w:r>
+        <w:t>Buf</w:t>
+      </w:r>
+      <w:proofErr w:type="spellEnd"/>
+      <w:r>
+        <w:t xml:space="preserve"> Fix</w:t>
       </w:r>
     </w:p>
     <w:p>
@@ -3570,6 +3999,7 @@
       <w:r>
         <w:t xml:space="preserve">Fix </w:t>
       </w:r>
+      <w:proofErr w:type="spellStart"/>
       <w:r>
         <w:rPr>
           <w:b/>
@@ -3579,8 +4009,17 @@
         </w:rPr>
         <w:t>PatrolEnemy</w:t>
       </w:r>
-      <w:r>
-        <w:t xml:space="preserve"> script, uncomment the code and make sure it moves between 3 points A,B and C.</w:t>
+      <w:proofErr w:type="spellEnd"/>
+      <w:r>
+        <w:t xml:space="preserve"> script, uncomment the code and make sure it moves between 3 points </w:t>
+      </w:r>
+      <w:proofErr w:type="gramStart"/>
+      <w:r>
+        <w:t>A,B</w:t>
+      </w:r>
+      <w:proofErr w:type="gramEnd"/>
+      <w:r>
+        <w:t xml:space="preserve"> and C.</w:t>
       </w:r>
     </w:p>
     <w:p>
@@ -3592,7 +4031,23 @@
         </w:numPr>
       </w:pPr>
       <w:r>
-        <w:t>Fix EnemyExploding game object, enable it. It compiles but does not works in play mode.</w:t>
+        <w:t xml:space="preserve">Fix </w:t>
+      </w:r>
+      <w:proofErr w:type="spellStart"/>
+      <w:r>
+        <w:t>EnemyExploding</w:t>
+      </w:r>
+      <w:proofErr w:type="spellEnd"/>
+      <w:r>
+        <w:t xml:space="preserve"> game object, enable it. It compiles but does not </w:t>
+      </w:r>
+      <w:proofErr w:type="gramStart"/>
+      <w:r>
+        <w:t>works</w:t>
+      </w:r>
+      <w:proofErr w:type="gramEnd"/>
+      <w:r>
+        <w:t xml:space="preserve"> in play mode.</w:t>
       </w:r>
     </w:p>
     <w:p/>
@@ -3626,7 +4081,27 @@
           <w:szCs w:val="19"/>
           <w:highlight w:val="white"/>
         </w:rPr>
-        <w:t>private void Update()</w:t>
+        <w:t xml:space="preserve">private void </w:t>
+      </w:r>
+      <w:proofErr w:type="gramStart"/>
+      <w:r>
+        <w:rPr>
+          <w:rFonts w:ascii="Cascadia Mono" w:hAnsi="Cascadia Mono" w:cs="Cascadia Mono"/>
+          <w:sz w:val="19"/>
+          <w:szCs w:val="19"/>
+          <w:highlight w:val="white"/>
+        </w:rPr>
+        <w:t>Update(</w:t>
+      </w:r>
+      <w:proofErr w:type="gramEnd"/>
+      <w:r>
+        <w:rPr>
+          <w:rFonts w:ascii="Cascadia Mono" w:hAnsi="Cascadia Mono" w:cs="Cascadia Mono"/>
+          <w:sz w:val="19"/>
+          <w:szCs w:val="19"/>
+          <w:highlight w:val="white"/>
+        </w:rPr>
+        <w:t>)</w:t>
       </w:r>
     </w:p>
     <w:p>
@@ -3672,7 +4147,27 @@
           <w:szCs w:val="19"/>
           <w:highlight w:val="white"/>
         </w:rPr>
-        <w:t xml:space="preserve">    if (enemyStats.move == true)</w:t>
+        <w:t xml:space="preserve">    if (</w:t>
+      </w:r>
+      <w:proofErr w:type="spellStart"/>
+      <w:r>
+        <w:rPr>
+          <w:rFonts w:ascii="Cascadia Mono" w:hAnsi="Cascadia Mono" w:cs="Cascadia Mono"/>
+          <w:sz w:val="19"/>
+          <w:szCs w:val="19"/>
+          <w:highlight w:val="white"/>
+        </w:rPr>
+        <w:t>enemyStats.move</w:t>
+      </w:r>
+      <w:proofErr w:type="spellEnd"/>
+      <w:r>
+        <w:rPr>
+          <w:rFonts w:ascii="Cascadia Mono" w:hAnsi="Cascadia Mono" w:cs="Cascadia Mono"/>
+          <w:sz w:val="19"/>
+          <w:szCs w:val="19"/>
+          <w:highlight w:val="white"/>
+        </w:rPr>
+        <w:t xml:space="preserve"> == true)</w:t>
       </w:r>
     </w:p>
     <w:p>
@@ -3718,7 +4213,78 @@
           <w:szCs w:val="19"/>
           <w:highlight w:val="white"/>
         </w:rPr>
-        <w:t xml:space="preserve">        Vector3 moveToPoint = patrolPoints[currentPatrolPoint].position;   </w:t>
+        <w:t xml:space="preserve">        Vector3 </w:t>
+      </w:r>
+      <w:proofErr w:type="spellStart"/>
+      <w:r>
+        <w:rPr>
+          <w:rFonts w:ascii="Cascadia Mono" w:hAnsi="Cascadia Mono" w:cs="Cascadia Mono"/>
+          <w:sz w:val="19"/>
+          <w:szCs w:val="19"/>
+          <w:highlight w:val="white"/>
+        </w:rPr>
+        <w:t>moveToPoint</w:t>
+      </w:r>
+      <w:proofErr w:type="spellEnd"/>
+      <w:r>
+        <w:rPr>
+          <w:rFonts w:ascii="Cascadia Mono" w:hAnsi="Cascadia Mono" w:cs="Cascadia Mono"/>
+          <w:sz w:val="19"/>
+          <w:szCs w:val="19"/>
+          <w:highlight w:val="white"/>
+        </w:rPr>
+        <w:t xml:space="preserve"> = </w:t>
+      </w:r>
+      <w:proofErr w:type="spellStart"/>
+      <w:r>
+        <w:rPr>
+          <w:rFonts w:ascii="Cascadia Mono" w:hAnsi="Cascadia Mono" w:cs="Cascadia Mono"/>
+          <w:sz w:val="19"/>
+          <w:szCs w:val="19"/>
+          <w:highlight w:val="white"/>
+        </w:rPr>
+        <w:t>patrolPoints</w:t>
+      </w:r>
+      <w:proofErr w:type="spellEnd"/>
+      <w:r>
+        <w:rPr>
+          <w:rFonts w:ascii="Cascadia Mono" w:hAnsi="Cascadia Mono" w:cs="Cascadia Mono"/>
+          <w:sz w:val="19"/>
+          <w:szCs w:val="19"/>
+          <w:highlight w:val="white"/>
+        </w:rPr>
+        <w:t>[</w:t>
+      </w:r>
+      <w:proofErr w:type="spellStart"/>
+      <w:r>
+        <w:rPr>
+          <w:rFonts w:ascii="Cascadia Mono" w:hAnsi="Cascadia Mono" w:cs="Cascadia Mono"/>
+          <w:sz w:val="19"/>
+          <w:szCs w:val="19"/>
+          <w:highlight w:val="white"/>
+        </w:rPr>
+        <w:t>currentPatrolPoint</w:t>
+      </w:r>
+      <w:proofErr w:type="spellEnd"/>
+      <w:proofErr w:type="gramStart"/>
+      <w:r>
+        <w:rPr>
+          <w:rFonts w:ascii="Cascadia Mono" w:hAnsi="Cascadia Mono" w:cs="Cascadia Mono"/>
+          <w:sz w:val="19"/>
+          <w:szCs w:val="19"/>
+          <w:highlight w:val="white"/>
+        </w:rPr>
+        <w:t>].position</w:t>
+      </w:r>
+      <w:proofErr w:type="gramEnd"/>
+      <w:r>
+        <w:rPr>
+          <w:rFonts w:ascii="Cascadia Mono" w:hAnsi="Cascadia Mono" w:cs="Cascadia Mono"/>
+          <w:sz w:val="19"/>
+          <w:szCs w:val="19"/>
+          <w:highlight w:val="white"/>
+        </w:rPr>
+        <w:t xml:space="preserve">;   </w:t>
       </w:r>
     </w:p>
     <w:p>
@@ -3741,8 +4307,114 @@
           <w:szCs w:val="19"/>
           <w:highlight w:val="white"/>
         </w:rPr>
-        <w:t xml:space="preserve">        transform.position = Vector3.MoveTowards(transform.position, moveToPoint, enemyStats.speed * Time.deltaTime);</w:t>
-      </w:r>
+        <w:t xml:space="preserve">        </w:t>
+      </w:r>
+      <w:proofErr w:type="spellStart"/>
+      <w:proofErr w:type="gramStart"/>
+      <w:r>
+        <w:rPr>
+          <w:rFonts w:ascii="Cascadia Mono" w:hAnsi="Cascadia Mono" w:cs="Cascadia Mono"/>
+          <w:sz w:val="19"/>
+          <w:szCs w:val="19"/>
+          <w:highlight w:val="white"/>
+        </w:rPr>
+        <w:t>transform.position</w:t>
+      </w:r>
+      <w:proofErr w:type="spellEnd"/>
+      <w:proofErr w:type="gramEnd"/>
+      <w:r>
+        <w:rPr>
+          <w:rFonts w:ascii="Cascadia Mono" w:hAnsi="Cascadia Mono" w:cs="Cascadia Mono"/>
+          <w:sz w:val="19"/>
+          <w:szCs w:val="19"/>
+          <w:highlight w:val="white"/>
+        </w:rPr>
+        <w:t xml:space="preserve"> = Vector3.MoveTowards(</w:t>
+      </w:r>
+      <w:proofErr w:type="spellStart"/>
+      <w:proofErr w:type="gramStart"/>
+      <w:r>
+        <w:rPr>
+          <w:rFonts w:ascii="Cascadia Mono" w:hAnsi="Cascadia Mono" w:cs="Cascadia Mono"/>
+          <w:sz w:val="19"/>
+          <w:szCs w:val="19"/>
+          <w:highlight w:val="white"/>
+        </w:rPr>
+        <w:t>transform.position</w:t>
+      </w:r>
+      <w:proofErr w:type="spellEnd"/>
+      <w:proofErr w:type="gramEnd"/>
+      <w:r>
+        <w:rPr>
+          <w:rFonts w:ascii="Cascadia Mono" w:hAnsi="Cascadia Mono" w:cs="Cascadia Mono"/>
+          <w:sz w:val="19"/>
+          <w:szCs w:val="19"/>
+          <w:highlight w:val="white"/>
+        </w:rPr>
+        <w:t xml:space="preserve">, </w:t>
+      </w:r>
+      <w:proofErr w:type="spellStart"/>
+      <w:r>
+        <w:rPr>
+          <w:rFonts w:ascii="Cascadia Mono" w:hAnsi="Cascadia Mono" w:cs="Cascadia Mono"/>
+          <w:sz w:val="19"/>
+          <w:szCs w:val="19"/>
+          <w:highlight w:val="white"/>
+        </w:rPr>
+        <w:t>moveToPoint</w:t>
+      </w:r>
+      <w:proofErr w:type="spellEnd"/>
+      <w:r>
+        <w:rPr>
+          <w:rFonts w:ascii="Cascadia Mono" w:hAnsi="Cascadia Mono" w:cs="Cascadia Mono"/>
+          <w:sz w:val="19"/>
+          <w:szCs w:val="19"/>
+          <w:highlight w:val="white"/>
+        </w:rPr>
+        <w:t xml:space="preserve">, </w:t>
+      </w:r>
+      <w:proofErr w:type="spellStart"/>
+      <w:r>
+        <w:rPr>
+          <w:rFonts w:ascii="Cascadia Mono" w:hAnsi="Cascadia Mono" w:cs="Cascadia Mono"/>
+          <w:sz w:val="19"/>
+          <w:szCs w:val="19"/>
+          <w:highlight w:val="white"/>
+        </w:rPr>
+        <w:t>enemyStats.speed</w:t>
+      </w:r>
+      <w:proofErr w:type="spellEnd"/>
+      <w:r>
+        <w:rPr>
+          <w:rFonts w:ascii="Cascadia Mono" w:hAnsi="Cascadia Mono" w:cs="Cascadia Mono"/>
+          <w:sz w:val="19"/>
+          <w:szCs w:val="19"/>
+          <w:highlight w:val="white"/>
+        </w:rPr>
+        <w:t xml:space="preserve"> * </w:t>
+      </w:r>
+      <w:proofErr w:type="spellStart"/>
+      <w:r>
+        <w:rPr>
+          <w:rFonts w:ascii="Cascadia Mono" w:hAnsi="Cascadia Mono" w:cs="Cascadia Mono"/>
+          <w:sz w:val="19"/>
+          <w:szCs w:val="19"/>
+          <w:highlight w:val="white"/>
+        </w:rPr>
+        <w:t>Time.deltaTime</w:t>
+      </w:r>
+      <w:proofErr w:type="spellEnd"/>
+      <w:proofErr w:type="gramStart"/>
+      <w:r>
+        <w:rPr>
+          <w:rFonts w:ascii="Cascadia Mono" w:hAnsi="Cascadia Mono" w:cs="Cascadia Mono"/>
+          <w:sz w:val="19"/>
+          <w:szCs w:val="19"/>
+          <w:highlight w:val="white"/>
+        </w:rPr>
+        <w:t>);</w:t>
+      </w:r>
+      <w:proofErr w:type="gramEnd"/>
     </w:p>
     <w:p>
       <w:pPr>
@@ -3778,7 +4450,49 @@
           <w:szCs w:val="19"/>
           <w:highlight w:val="white"/>
         </w:rPr>
-        <w:t xml:space="preserve">        if (Vector3.Distance(transform.position, moveToPoint) &lt; 0.01f)</w:t>
+        <w:t xml:space="preserve">        if (Vector3.Distance(</w:t>
+      </w:r>
+      <w:proofErr w:type="spellStart"/>
+      <w:proofErr w:type="gramStart"/>
+      <w:r>
+        <w:rPr>
+          <w:rFonts w:ascii="Cascadia Mono" w:hAnsi="Cascadia Mono" w:cs="Cascadia Mono"/>
+          <w:sz w:val="19"/>
+          <w:szCs w:val="19"/>
+          <w:highlight w:val="white"/>
+        </w:rPr>
+        <w:t>transform.position</w:t>
+      </w:r>
+      <w:proofErr w:type="spellEnd"/>
+      <w:proofErr w:type="gramEnd"/>
+      <w:r>
+        <w:rPr>
+          <w:rFonts w:ascii="Cascadia Mono" w:hAnsi="Cascadia Mono" w:cs="Cascadia Mono"/>
+          <w:sz w:val="19"/>
+          <w:szCs w:val="19"/>
+          <w:highlight w:val="white"/>
+        </w:rPr>
+        <w:t xml:space="preserve">, </w:t>
+      </w:r>
+      <w:proofErr w:type="spellStart"/>
+      <w:r>
+        <w:rPr>
+          <w:rFonts w:ascii="Cascadia Mono" w:hAnsi="Cascadia Mono" w:cs="Cascadia Mono"/>
+          <w:sz w:val="19"/>
+          <w:szCs w:val="19"/>
+          <w:highlight w:val="white"/>
+        </w:rPr>
+        <w:t>moveToPoint</w:t>
+      </w:r>
+      <w:proofErr w:type="spellEnd"/>
+      <w:r>
+        <w:rPr>
+          <w:rFonts w:ascii="Cascadia Mono" w:hAnsi="Cascadia Mono" w:cs="Cascadia Mono"/>
+          <w:sz w:val="19"/>
+          <w:szCs w:val="19"/>
+          <w:highlight w:val="white"/>
+        </w:rPr>
+        <w:t>) &lt; 0.01f)</w:t>
       </w:r>
     </w:p>
     <w:p>
@@ -3824,8 +4538,39 @@
           <w:szCs w:val="19"/>
           <w:highlight w:val="white"/>
         </w:rPr>
-        <w:t xml:space="preserve">            currentPatrolPoint++;</w:t>
-      </w:r>
+        <w:t xml:space="preserve">            </w:t>
+      </w:r>
+      <w:proofErr w:type="spellStart"/>
+      <w:r>
+        <w:rPr>
+          <w:rFonts w:ascii="Cascadia Mono" w:hAnsi="Cascadia Mono" w:cs="Cascadia Mono"/>
+          <w:sz w:val="19"/>
+          <w:szCs w:val="19"/>
+          <w:highlight w:val="white"/>
+        </w:rPr>
+        <w:t>currentPatrolPoint</w:t>
+      </w:r>
+      <w:proofErr w:type="spellEnd"/>
+      <w:r>
+        <w:rPr>
+          <w:rFonts w:ascii="Cascadia Mono" w:hAnsi="Cascadia Mono" w:cs="Cascadia Mono"/>
+          <w:sz w:val="19"/>
+          <w:szCs w:val="19"/>
+          <w:highlight w:val="white"/>
+        </w:rPr>
+        <w:t>+</w:t>
+      </w:r>
+      <w:proofErr w:type="gramStart"/>
+      <w:r>
+        <w:rPr>
+          <w:rFonts w:ascii="Cascadia Mono" w:hAnsi="Cascadia Mono" w:cs="Cascadia Mono"/>
+          <w:sz w:val="19"/>
+          <w:szCs w:val="19"/>
+          <w:highlight w:val="white"/>
+        </w:rPr>
+        <w:t>+;</w:t>
+      </w:r>
+      <w:proofErr w:type="gramEnd"/>
     </w:p>
     <w:p>
       <w:pPr>
@@ -3861,7 +4606,47 @@
           <w:szCs w:val="19"/>
           <w:highlight w:val="white"/>
         </w:rPr>
-        <w:t xml:space="preserve">            if (currentPatrolPoint &gt;= patrolPoints.Length)  </w:t>
+        <w:t xml:space="preserve">            if (</w:t>
+      </w:r>
+      <w:proofErr w:type="spellStart"/>
+      <w:r>
+        <w:rPr>
+          <w:rFonts w:ascii="Cascadia Mono" w:hAnsi="Cascadia Mono" w:cs="Cascadia Mono"/>
+          <w:sz w:val="19"/>
+          <w:szCs w:val="19"/>
+          <w:highlight w:val="white"/>
+        </w:rPr>
+        <w:t>currentPatrolPoint</w:t>
+      </w:r>
+      <w:proofErr w:type="spellEnd"/>
+      <w:r>
+        <w:rPr>
+          <w:rFonts w:ascii="Cascadia Mono" w:hAnsi="Cascadia Mono" w:cs="Cascadia Mono"/>
+          <w:sz w:val="19"/>
+          <w:szCs w:val="19"/>
+          <w:highlight w:val="white"/>
+        </w:rPr>
+        <w:t xml:space="preserve"> &gt;= </w:t>
+      </w:r>
+      <w:proofErr w:type="spellStart"/>
+      <w:r>
+        <w:rPr>
+          <w:rFonts w:ascii="Cascadia Mono" w:hAnsi="Cascadia Mono" w:cs="Cascadia Mono"/>
+          <w:sz w:val="19"/>
+          <w:szCs w:val="19"/>
+          <w:highlight w:val="white"/>
+        </w:rPr>
+        <w:t>patrolPoints.Length</w:t>
+      </w:r>
+      <w:proofErr w:type="spellEnd"/>
+      <w:r>
+        <w:rPr>
+          <w:rFonts w:ascii="Cascadia Mono" w:hAnsi="Cascadia Mono" w:cs="Cascadia Mono"/>
+          <w:sz w:val="19"/>
+          <w:szCs w:val="19"/>
+          <w:highlight w:val="white"/>
+        </w:rPr>
+        <w:t xml:space="preserve">)  </w:t>
       </w:r>
     </w:p>
     <w:p>
@@ -3907,8 +4692,39 @@
           <w:szCs w:val="19"/>
           <w:highlight w:val="white"/>
         </w:rPr>
-        <w:t xml:space="preserve">                currentPatrolPoint = 0;</w:t>
-      </w:r>
+        <w:t xml:space="preserve">                </w:t>
+      </w:r>
+      <w:proofErr w:type="spellStart"/>
+      <w:r>
+        <w:rPr>
+          <w:rFonts w:ascii="Cascadia Mono" w:hAnsi="Cascadia Mono" w:cs="Cascadia Mono"/>
+          <w:sz w:val="19"/>
+          <w:szCs w:val="19"/>
+          <w:highlight w:val="white"/>
+        </w:rPr>
+        <w:t>currentPatrolPoint</w:t>
+      </w:r>
+      <w:proofErr w:type="spellEnd"/>
+      <w:r>
+        <w:rPr>
+          <w:rFonts w:ascii="Cascadia Mono" w:hAnsi="Cascadia Mono" w:cs="Cascadia Mono"/>
+          <w:sz w:val="19"/>
+          <w:szCs w:val="19"/>
+          <w:highlight w:val="white"/>
+        </w:rPr>
+        <w:t xml:space="preserve"> = </w:t>
+      </w:r>
+      <w:proofErr w:type="gramStart"/>
+      <w:r>
+        <w:rPr>
+          <w:rFonts w:ascii="Cascadia Mono" w:hAnsi="Cascadia Mono" w:cs="Cascadia Mono"/>
+          <w:sz w:val="19"/>
+          <w:szCs w:val="19"/>
+          <w:highlight w:val="white"/>
+        </w:rPr>
+        <w:t>0;</w:t>
+      </w:r>
+      <w:proofErr w:type="gramEnd"/>
     </w:p>
     <w:p>
       <w:pPr>
@@ -4034,8 +4850,13 @@
         <w:adjustRightInd w:val="0"/>
       </w:pPr>
       <w:r>
-        <w:t>Update ExplodeEnemy.cs</w:t>
-      </w:r>
+        <w:t xml:space="preserve">Update </w:t>
+      </w:r>
+      <w:proofErr w:type="spellStart"/>
+      <w:r>
+        <w:t>ExplodeEnemy.cs</w:t>
+      </w:r>
+      <w:proofErr w:type="spellEnd"/>
     </w:p>
     <w:p>
       <w:pPr>
@@ -4072,7 +4893,25 @@
           <w:sz w:val="19"/>
           <w:szCs w:val="19"/>
         </w:rPr>
-        <w:t>private void Update()</w:t>
+        <w:t xml:space="preserve">private void </w:t>
+      </w:r>
+      <w:proofErr w:type="gramStart"/>
+      <w:r>
+        <w:rPr>
+          <w:rFonts w:ascii="Cascadia Mono" w:hAnsi="Cascadia Mono" w:cs="Cascadia Mono"/>
+          <w:sz w:val="19"/>
+          <w:szCs w:val="19"/>
+        </w:rPr>
+        <w:t>Update(</w:t>
+      </w:r>
+      <w:proofErr w:type="gramEnd"/>
+      <w:r>
+        <w:rPr>
+          <w:rFonts w:ascii="Cascadia Mono" w:hAnsi="Cascadia Mono" w:cs="Cascadia Mono"/>
+          <w:sz w:val="19"/>
+          <w:szCs w:val="19"/>
+        </w:rPr>
+        <w:t>)</w:t>
       </w:r>
     </w:p>
     <w:p>
@@ -4114,8 +4953,110 @@
           <w:sz w:val="19"/>
           <w:szCs w:val="19"/>
         </w:rPr>
-        <w:t xml:space="preserve">     Debug.Log($"Player distance :{Vector3.Distance(transform.position, playerTransform.position)}");</w:t>
-      </w:r>
+        <w:t xml:space="preserve">     </w:t>
+      </w:r>
+      <w:proofErr w:type="spellStart"/>
+      <w:r>
+        <w:rPr>
+          <w:rFonts w:ascii="Cascadia Mono" w:hAnsi="Cascadia Mono" w:cs="Cascadia Mono"/>
+          <w:sz w:val="19"/>
+          <w:szCs w:val="19"/>
+        </w:rPr>
+        <w:t>Debug.Log</w:t>
+      </w:r>
+      <w:proofErr w:type="spellEnd"/>
+      <w:r>
+        <w:rPr>
+          <w:rFonts w:ascii="Cascadia Mono" w:hAnsi="Cascadia Mono" w:cs="Cascadia Mono"/>
+          <w:sz w:val="19"/>
+          <w:szCs w:val="19"/>
+        </w:rPr>
+        <w:t xml:space="preserve">($"Player </w:t>
+      </w:r>
+      <w:proofErr w:type="gramStart"/>
+      <w:r>
+        <w:rPr>
+          <w:rFonts w:ascii="Cascadia Mono" w:hAnsi="Cascadia Mono" w:cs="Cascadia Mono"/>
+          <w:sz w:val="19"/>
+          <w:szCs w:val="19"/>
+        </w:rPr>
+        <w:t>distance :</w:t>
+      </w:r>
+      <w:proofErr w:type="gramEnd"/>
+      <w:r>
+        <w:rPr>
+          <w:rFonts w:ascii="Cascadia Mono" w:hAnsi="Cascadia Mono" w:cs="Cascadia Mono"/>
+          <w:sz w:val="19"/>
+          <w:szCs w:val="19"/>
+        </w:rPr>
+        <w:t>{Vector3.Distance(</w:t>
+      </w:r>
+      <w:proofErr w:type="spellStart"/>
+      <w:proofErr w:type="gramStart"/>
+      <w:r>
+        <w:rPr>
+          <w:rFonts w:ascii="Cascadia Mono" w:hAnsi="Cascadia Mono" w:cs="Cascadia Mono"/>
+          <w:sz w:val="19"/>
+          <w:szCs w:val="19"/>
+        </w:rPr>
+        <w:t>transform.position</w:t>
+      </w:r>
+      <w:proofErr w:type="spellEnd"/>
+      <w:proofErr w:type="gramEnd"/>
+      <w:r>
+        <w:rPr>
+          <w:rFonts w:ascii="Cascadia Mono" w:hAnsi="Cascadia Mono" w:cs="Cascadia Mono"/>
+          <w:sz w:val="19"/>
+          <w:szCs w:val="19"/>
+        </w:rPr>
+        <w:t xml:space="preserve">, </w:t>
+      </w:r>
+      <w:proofErr w:type="spellStart"/>
+      <w:r>
+        <w:rPr>
+          <w:rFonts w:ascii="Cascadia Mono" w:hAnsi="Cascadia Mono" w:cs="Cascadia Mono"/>
+          <w:sz w:val="19"/>
+          <w:szCs w:val="19"/>
+        </w:rPr>
+        <w:t>playerTransform.</w:t>
+      </w:r>
+      <w:proofErr w:type="gramStart"/>
+      <w:r>
+        <w:rPr>
+          <w:rFonts w:ascii="Cascadia Mono" w:hAnsi="Cascadia Mono" w:cs="Cascadia Mono"/>
+          <w:sz w:val="19"/>
+          <w:szCs w:val="19"/>
+        </w:rPr>
+        <w:t>position</w:t>
+      </w:r>
+      <w:proofErr w:type="spellEnd"/>
+      <w:r>
+        <w:rPr>
+          <w:rFonts w:ascii="Cascadia Mono" w:hAnsi="Cascadia Mono" w:cs="Cascadia Mono"/>
+          <w:sz w:val="19"/>
+          <w:szCs w:val="19"/>
+        </w:rPr>
+        <w:t>)}</w:t>
+      </w:r>
+      <w:proofErr w:type="gramEnd"/>
+      <w:r>
+        <w:rPr>
+          <w:rFonts w:ascii="Cascadia Mono" w:hAnsi="Cascadia Mono" w:cs="Cascadia Mono"/>
+          <w:sz w:val="19"/>
+          <w:szCs w:val="19"/>
+        </w:rPr>
+        <w:t>"</w:t>
+      </w:r>
+      <w:proofErr w:type="gramStart"/>
+      <w:r>
+        <w:rPr>
+          <w:rFonts w:ascii="Cascadia Mono" w:hAnsi="Cascadia Mono" w:cs="Cascadia Mono"/>
+          <w:sz w:val="19"/>
+          <w:szCs w:val="19"/>
+        </w:rPr>
+        <w:t>);</w:t>
+      </w:r>
+      <w:proofErr w:type="gramEnd"/>
     </w:p>
     <w:p>
       <w:pPr>
@@ -4169,7 +5110,63 @@
           <w:sz w:val="19"/>
           <w:szCs w:val="19"/>
         </w:rPr>
-        <w:t xml:space="preserve">     if (Vector3.Distance(transform.position, playerTransform.position) &lt; enemyStats.explodeDist)</w:t>
+        <w:t xml:space="preserve">     if (Vector3.Distance(</w:t>
+      </w:r>
+      <w:proofErr w:type="spellStart"/>
+      <w:proofErr w:type="gramStart"/>
+      <w:r>
+        <w:rPr>
+          <w:rFonts w:ascii="Cascadia Mono" w:hAnsi="Cascadia Mono" w:cs="Cascadia Mono"/>
+          <w:sz w:val="19"/>
+          <w:szCs w:val="19"/>
+        </w:rPr>
+        <w:t>transform.position</w:t>
+      </w:r>
+      <w:proofErr w:type="spellEnd"/>
+      <w:proofErr w:type="gramEnd"/>
+      <w:r>
+        <w:rPr>
+          <w:rFonts w:ascii="Cascadia Mono" w:hAnsi="Cascadia Mono" w:cs="Cascadia Mono"/>
+          <w:sz w:val="19"/>
+          <w:szCs w:val="19"/>
+        </w:rPr>
+        <w:t xml:space="preserve">, </w:t>
+      </w:r>
+      <w:proofErr w:type="spellStart"/>
+      <w:r>
+        <w:rPr>
+          <w:rFonts w:ascii="Cascadia Mono" w:hAnsi="Cascadia Mono" w:cs="Cascadia Mono"/>
+          <w:sz w:val="19"/>
+          <w:szCs w:val="19"/>
+        </w:rPr>
+        <w:t>playerTransform.position</w:t>
+      </w:r>
+      <w:proofErr w:type="spellEnd"/>
+      <w:r>
+        <w:rPr>
+          <w:rFonts w:ascii="Cascadia Mono" w:hAnsi="Cascadia Mono" w:cs="Cascadia Mono"/>
+          <w:sz w:val="19"/>
+          <w:szCs w:val="19"/>
+        </w:rPr>
+        <w:t xml:space="preserve">) &lt; </w:t>
+      </w:r>
+      <w:proofErr w:type="spellStart"/>
+      <w:r>
+        <w:rPr>
+          <w:rFonts w:ascii="Cascadia Mono" w:hAnsi="Cascadia Mono" w:cs="Cascadia Mono"/>
+          <w:sz w:val="19"/>
+          <w:szCs w:val="19"/>
+        </w:rPr>
+        <w:t>enemyStats.explodeDist</w:t>
+      </w:r>
+      <w:proofErr w:type="spellEnd"/>
+      <w:r>
+        <w:rPr>
+          <w:rFonts w:ascii="Cascadia Mono" w:hAnsi="Cascadia Mono" w:cs="Cascadia Mono"/>
+          <w:sz w:val="19"/>
+          <w:szCs w:val="19"/>
+        </w:rPr>
+        <w:t>)</w:t>
       </w:r>
     </w:p>
     <w:p>
@@ -4232,8 +5229,36 @@
           <w:sz w:val="19"/>
           <w:szCs w:val="19"/>
         </w:rPr>
-        <w:t xml:space="preserve">         StartCoroutine("Explode");</w:t>
-      </w:r>
+        <w:t xml:space="preserve">         </w:t>
+      </w:r>
+      <w:proofErr w:type="spellStart"/>
+      <w:r>
+        <w:rPr>
+          <w:rFonts w:ascii="Cascadia Mono" w:hAnsi="Cascadia Mono" w:cs="Cascadia Mono"/>
+          <w:sz w:val="19"/>
+          <w:szCs w:val="19"/>
+        </w:rPr>
+        <w:t>StartCoroutine</w:t>
+      </w:r>
+      <w:proofErr w:type="spellEnd"/>
+      <w:r>
+        <w:rPr>
+          <w:rFonts w:ascii="Cascadia Mono" w:hAnsi="Cascadia Mono" w:cs="Cascadia Mono"/>
+          <w:sz w:val="19"/>
+          <w:szCs w:val="19"/>
+        </w:rPr>
+        <w:t>("Explode"</w:t>
+      </w:r>
+      <w:proofErr w:type="gramStart"/>
+      <w:r>
+        <w:rPr>
+          <w:rFonts w:ascii="Cascadia Mono" w:hAnsi="Cascadia Mono" w:cs="Cascadia Mono"/>
+          <w:sz w:val="19"/>
+          <w:szCs w:val="19"/>
+        </w:rPr>
+        <w:t>);</w:t>
+      </w:r>
+      <w:proofErr w:type="gramEnd"/>
     </w:p>
     <w:p>
       <w:pPr>
@@ -4336,7 +5361,43 @@
           <w:sz w:val="19"/>
           <w:szCs w:val="19"/>
         </w:rPr>
-        <w:t>private IEnumerator Explode()</w:t>
+        <w:t xml:space="preserve">private </w:t>
+      </w:r>
+      <w:proofErr w:type="spellStart"/>
+      <w:r>
+        <w:rPr>
+          <w:rFonts w:ascii="Cascadia Mono" w:hAnsi="Cascadia Mono" w:cs="Cascadia Mono"/>
+          <w:sz w:val="19"/>
+          <w:szCs w:val="19"/>
+        </w:rPr>
+        <w:t>IEnumerator</w:t>
+      </w:r>
+      <w:proofErr w:type="spellEnd"/>
+      <w:r>
+        <w:rPr>
+          <w:rFonts w:ascii="Cascadia Mono" w:hAnsi="Cascadia Mono" w:cs="Cascadia Mono"/>
+          <w:sz w:val="19"/>
+          <w:szCs w:val="19"/>
+        </w:rPr>
+        <w:t xml:space="preserve"> </w:t>
+      </w:r>
+      <w:proofErr w:type="gramStart"/>
+      <w:r>
+        <w:rPr>
+          <w:rFonts w:ascii="Cascadia Mono" w:hAnsi="Cascadia Mono" w:cs="Cascadia Mono"/>
+          <w:sz w:val="19"/>
+          <w:szCs w:val="19"/>
+        </w:rPr>
+        <w:t>Explode(</w:t>
+      </w:r>
+      <w:proofErr w:type="gramEnd"/>
+      <w:r>
+        <w:rPr>
+          <w:rFonts w:ascii="Cascadia Mono" w:hAnsi="Cascadia Mono" w:cs="Cascadia Mono"/>
+          <w:sz w:val="19"/>
+          <w:szCs w:val="19"/>
+        </w:rPr>
+        <w:t>)</w:t>
       </w:r>
     </w:p>
     <w:p>
@@ -4378,8 +5439,46 @@
           <w:sz w:val="19"/>
           <w:szCs w:val="19"/>
         </w:rPr>
-        <w:t xml:space="preserve">     yield return new WaitForSeconds(0.2f);</w:t>
-      </w:r>
+        <w:t xml:space="preserve">     yield return new </w:t>
+      </w:r>
+      <w:proofErr w:type="spellStart"/>
+      <w:proofErr w:type="gramStart"/>
+      <w:r>
+        <w:rPr>
+          <w:rFonts w:ascii="Cascadia Mono" w:hAnsi="Cascadia Mono" w:cs="Cascadia Mono"/>
+          <w:sz w:val="19"/>
+          <w:szCs w:val="19"/>
+        </w:rPr>
+        <w:t>WaitForSeconds</w:t>
+      </w:r>
+      <w:proofErr w:type="spellEnd"/>
+      <w:r>
+        <w:rPr>
+          <w:rFonts w:ascii="Cascadia Mono" w:hAnsi="Cascadia Mono" w:cs="Cascadia Mono"/>
+          <w:sz w:val="19"/>
+          <w:szCs w:val="19"/>
+        </w:rPr>
+        <w:t>(</w:t>
+      </w:r>
+      <w:proofErr w:type="gramEnd"/>
+      <w:r>
+        <w:rPr>
+          <w:rFonts w:ascii="Cascadia Mono" w:hAnsi="Cascadia Mono" w:cs="Cascadia Mono"/>
+          <w:sz w:val="19"/>
+          <w:szCs w:val="19"/>
+        </w:rPr>
+        <w:t>0.2f</w:t>
+      </w:r>
+      <w:proofErr w:type="gramStart"/>
+      <w:r>
+        <w:rPr>
+          <w:rFonts w:ascii="Cascadia Mono" w:hAnsi="Cascadia Mono" w:cs="Cascadia Mono"/>
+          <w:sz w:val="19"/>
+          <w:szCs w:val="19"/>
+        </w:rPr>
+        <w:t>);</w:t>
+      </w:r>
+      <w:proofErr w:type="gramEnd"/>
     </w:p>
     <w:p>
       <w:pPr>
@@ -4412,8 +5511,76 @@
           <w:sz w:val="19"/>
           <w:szCs w:val="19"/>
         </w:rPr>
-        <w:t xml:space="preserve">     Instantiate(enemyExplosionParticles, transform.position, Quaternion.identity);</w:t>
-      </w:r>
+        <w:t xml:space="preserve">     </w:t>
+      </w:r>
+      <w:proofErr w:type="gramStart"/>
+      <w:r>
+        <w:rPr>
+          <w:rFonts w:ascii="Cascadia Mono" w:hAnsi="Cascadia Mono" w:cs="Cascadia Mono"/>
+          <w:sz w:val="19"/>
+          <w:szCs w:val="19"/>
+        </w:rPr>
+        <w:t>Instantiate(</w:t>
+      </w:r>
+      <w:proofErr w:type="spellStart"/>
+      <w:proofErr w:type="gramEnd"/>
+      <w:r>
+        <w:rPr>
+          <w:rFonts w:ascii="Cascadia Mono" w:hAnsi="Cascadia Mono" w:cs="Cascadia Mono"/>
+          <w:sz w:val="19"/>
+          <w:szCs w:val="19"/>
+        </w:rPr>
+        <w:t>enemyExplosionParticles</w:t>
+      </w:r>
+      <w:proofErr w:type="spellEnd"/>
+      <w:r>
+        <w:rPr>
+          <w:rFonts w:ascii="Cascadia Mono" w:hAnsi="Cascadia Mono" w:cs="Cascadia Mono"/>
+          <w:sz w:val="19"/>
+          <w:szCs w:val="19"/>
+        </w:rPr>
+        <w:t xml:space="preserve">, </w:t>
+      </w:r>
+      <w:proofErr w:type="spellStart"/>
+      <w:proofErr w:type="gramStart"/>
+      <w:r>
+        <w:rPr>
+          <w:rFonts w:ascii="Cascadia Mono" w:hAnsi="Cascadia Mono" w:cs="Cascadia Mono"/>
+          <w:sz w:val="19"/>
+          <w:szCs w:val="19"/>
+        </w:rPr>
+        <w:t>transform.position</w:t>
+      </w:r>
+      <w:proofErr w:type="spellEnd"/>
+      <w:proofErr w:type="gramEnd"/>
+      <w:r>
+        <w:rPr>
+          <w:rFonts w:ascii="Cascadia Mono" w:hAnsi="Cascadia Mono" w:cs="Cascadia Mono"/>
+          <w:sz w:val="19"/>
+          <w:szCs w:val="19"/>
+        </w:rPr>
+        <w:t xml:space="preserve">, </w:t>
+      </w:r>
+      <w:proofErr w:type="spellStart"/>
+      <w:r>
+        <w:rPr>
+          <w:rFonts w:ascii="Cascadia Mono" w:hAnsi="Cascadia Mono" w:cs="Cascadia Mono"/>
+          <w:sz w:val="19"/>
+          <w:szCs w:val="19"/>
+        </w:rPr>
+        <w:t>Quaternion.identity</w:t>
+      </w:r>
+      <w:proofErr w:type="spellEnd"/>
+      <w:proofErr w:type="gramStart"/>
+      <w:r>
+        <w:rPr>
+          <w:rFonts w:ascii="Cascadia Mono" w:hAnsi="Cascadia Mono" w:cs="Cascadia Mono"/>
+          <w:sz w:val="19"/>
+          <w:szCs w:val="19"/>
+        </w:rPr>
+        <w:t>);</w:t>
+      </w:r>
+      <w:proofErr w:type="gramEnd"/>
     </w:p>
     <w:p>
       <w:pPr>
@@ -4446,8 +5613,38 @@
           <w:sz w:val="19"/>
           <w:szCs w:val="19"/>
         </w:rPr>
-        <w:t xml:space="preserve">     Destroy(transform.parent.gameObject);</w:t>
-      </w:r>
+        <w:t xml:space="preserve">     Destroy(</w:t>
+      </w:r>
+      <w:proofErr w:type="spellStart"/>
+      <w:proofErr w:type="gramStart"/>
+      <w:r>
+        <w:rPr>
+          <w:rFonts w:ascii="Cascadia Mono" w:hAnsi="Cascadia Mono" w:cs="Cascadia Mono"/>
+          <w:sz w:val="19"/>
+          <w:szCs w:val="19"/>
+        </w:rPr>
+        <w:t>transform.parent</w:t>
+      </w:r>
+      <w:proofErr w:type="gramEnd"/>
+      <w:r>
+        <w:rPr>
+          <w:rFonts w:ascii="Cascadia Mono" w:hAnsi="Cascadia Mono" w:cs="Cascadia Mono"/>
+          <w:sz w:val="19"/>
+          <w:szCs w:val="19"/>
+        </w:rPr>
+        <w:t>.gameObject</w:t>
+      </w:r>
+      <w:proofErr w:type="spellEnd"/>
+      <w:proofErr w:type="gramStart"/>
+      <w:r>
+        <w:rPr>
+          <w:rFonts w:ascii="Cascadia Mono" w:hAnsi="Cascadia Mono" w:cs="Cascadia Mono"/>
+          <w:sz w:val="19"/>
+          <w:szCs w:val="19"/>
+        </w:rPr>
+        <w:t>);</w:t>
+      </w:r>
+      <w:proofErr w:type="gramEnd"/>
     </w:p>
     <w:p>
       <w:pPr>
@@ -4495,7 +5692,33 @@
         <w:adjustRightInd w:val="0"/>
       </w:pPr>
       <w:r>
-        <w:t>In Unity, Goto EnemyExploding gameobject &gt; Enemy &gt; Explode Enemy Script &gt; Explode Dist = 5.</w:t>
+        <w:t xml:space="preserve">In Unity, Goto </w:t>
+      </w:r>
+      <w:proofErr w:type="spellStart"/>
+      <w:r>
+        <w:t>EnemyExploding</w:t>
+      </w:r>
+      <w:proofErr w:type="spellEnd"/>
+      <w:r>
+        <w:t xml:space="preserve"> </w:t>
+      </w:r>
+      <w:proofErr w:type="spellStart"/>
+      <w:proofErr w:type="gramStart"/>
+      <w:r>
+        <w:t>gameobject</w:t>
+      </w:r>
+      <w:proofErr w:type="spellEnd"/>
+      <w:proofErr w:type="gramEnd"/>
+      <w:r>
+        <w:t xml:space="preserve"> &gt; Enemy &gt; Explode Enemy Script &gt; Explode </w:t>
+      </w:r>
+      <w:proofErr w:type="spellStart"/>
+      <w:r>
+        <w:t>Dist</w:t>
+      </w:r>
+      <w:proofErr w:type="spellEnd"/>
+      <w:r>
+        <w:t xml:space="preserve"> = 5.</w:t>
       </w:r>
     </w:p>
     <w:p>
@@ -4647,7 +5870,15 @@
         <w:ind w:left="144" w:firstLine="0"/>
       </w:pPr>
       <w:r>
-        <w:t>the code for a new enemy, the RefactorEnemy. This enemy combines the behaviors of the two</w:t>
+        <w:t xml:space="preserve">the code for a new enemy, the </w:t>
+      </w:r>
+      <w:proofErr w:type="spellStart"/>
+      <w:r>
+        <w:t>RefactorEnemy</w:t>
+      </w:r>
+      <w:proofErr w:type="spellEnd"/>
+      <w:r>
+        <w:t>. This enemy combines the behaviors of the two</w:t>
       </w:r>
     </w:p>
     <w:p>
@@ -4697,7 +5928,23 @@
           <w:b/>
           <w:bCs/>
         </w:rPr>
-        <w:t>Step 1: Examine RefactorEnemy’s Behavior</w:t>
+        <w:t xml:space="preserve">Step 1: Examine </w:t>
+      </w:r>
+      <w:proofErr w:type="spellStart"/>
+      <w:r>
+        <w:rPr>
+          <w:b/>
+          <w:bCs/>
+        </w:rPr>
+        <w:t>RefactorEnemy’s</w:t>
+      </w:r>
+      <w:proofErr w:type="spellEnd"/>
+      <w:r>
+        <w:rPr>
+          <w:b/>
+          <w:bCs/>
+        </w:rPr>
+        <w:t xml:space="preserve"> Behavior</w:t>
       </w:r>
     </w:p>
     <w:p>
@@ -4705,7 +5952,20 @@
         <w:ind w:left="144" w:firstLine="0"/>
       </w:pPr>
       <w:r>
-        <w:t>Start by observing the RefactorEnemy's in-game behavior. Understanding its actions and</w:t>
+        <w:t xml:space="preserve">Start by observing </w:t>
+      </w:r>
+      <w:proofErr w:type="gramStart"/>
+      <w:r>
+        <w:t xml:space="preserve">the </w:t>
+      </w:r>
+      <w:proofErr w:type="spellStart"/>
+      <w:r>
+        <w:t>RefactorEnemy's</w:t>
+      </w:r>
+      <w:proofErr w:type="spellEnd"/>
+      <w:proofErr w:type="gramEnd"/>
+      <w:r>
+        <w:t xml:space="preserve"> in-game behavior. Understanding its actions and</w:t>
       </w:r>
     </w:p>
     <w:p>
@@ -4742,7 +6002,23 @@
         <w:ind w:left="144" w:firstLine="0"/>
       </w:pPr>
       <w:r>
-        <w:t>Navigate to RefactorEnemy.cs and thoroughly review the code. This will give you insight into</w:t>
+        <w:t xml:space="preserve">Navigate to </w:t>
+      </w:r>
+      <w:proofErr w:type="spellStart"/>
+      <w:r>
+        <w:t>RefactorEnemy.cs</w:t>
+      </w:r>
+      <w:proofErr w:type="spellEnd"/>
+      <w:r>
+        <w:t xml:space="preserve"> and thoroughly review the code. This will give </w:t>
+      </w:r>
+      <w:proofErr w:type="spellStart"/>
+      <w:r>
+        <w:t>you</w:t>
+      </w:r>
+      <w:proofErr w:type="spellEnd"/>
+      <w:r>
+        <w:t xml:space="preserve"> insight into</w:t>
       </w:r>
     </w:p>
     <w:p>
@@ -4920,7 +6196,15 @@
         <w:ind w:left="144" w:firstLine="0"/>
       </w:pPr>
       <w:r>
-        <w:t>class. This change will not only simplify RefactorEnemy.cs but also promote code</w:t>
+        <w:t xml:space="preserve">class. This change will not only simplify </w:t>
+      </w:r>
+      <w:proofErr w:type="spellStart"/>
+      <w:r>
+        <w:t>RefactorEnemy.cs</w:t>
+      </w:r>
+      <w:proofErr w:type="spellEnd"/>
+      <w:r>
+        <w:t xml:space="preserve"> but also promote code</w:t>
       </w:r>
     </w:p>
     <w:p>
@@ -4978,6 +6262,7 @@
       <w:r>
         <w:t xml:space="preserve">● Ensure that the behavior of </w:t>
       </w:r>
+      <w:proofErr w:type="spellStart"/>
       <w:r>
         <w:rPr>
           <w:b/>
@@ -4987,6 +6272,7 @@
         </w:rPr>
         <w:t>RefactorEnemy</w:t>
       </w:r>
+      <w:proofErr w:type="spellEnd"/>
       <w:r>
         <w:t xml:space="preserve"> remains unchanged from its original</w:t>
       </w:r>
@@ -5162,7 +6448,15 @@
         <w:t>Extra Challenge</w:t>
       </w:r>
       <w:r>
-        <w:t xml:space="preserve"> Making it Better </w:t>
+        <w:t xml:space="preserve"> Making </w:t>
+      </w:r>
+      <w:proofErr w:type="gramStart"/>
+      <w:r>
+        <w:t>it</w:t>
+      </w:r>
+      <w:proofErr w:type="gramEnd"/>
+      <w:r>
+        <w:t xml:space="preserve"> Better </w:t>
       </w:r>
     </w:p>
     <w:p>
@@ -5175,7 +6469,15 @@
         <w:ind w:left="144" w:firstLine="0"/>
       </w:pPr>
       <w:r>
-        <w:t>Create a new enemy based on the Refactored Enemy that adds another behaviour, instead of chasing the enemy, it will flee from the enemy when his health is at its max. Consider how to add this functionality in a legible, flexible way that works within the existing framework</w:t>
+        <w:t xml:space="preserve">Create a new enemy based on the Refactored Enemy that adds another </w:t>
+      </w:r>
+      <w:proofErr w:type="spellStart"/>
+      <w:r>
+        <w:t>behaviour</w:t>
+      </w:r>
+      <w:proofErr w:type="spellEnd"/>
+      <w:r>
+        <w:t>, instead of chasing the enemy, it will flee from the enemy when his health is at its max. Consider how to add this functionality in a legible, flexible way that works within the existing framework</w:t>
       </w:r>
     </w:p>
     <w:p>
@@ -5204,8 +6506,18 @@
         <w:ind w:left="144" w:firstLine="0"/>
       </w:pPr>
       <w:r>
-        <w:t>Update ChaseEnemy :</w:t>
-      </w:r>
+        <w:t xml:space="preserve">Update </w:t>
+      </w:r>
+      <w:proofErr w:type="spellStart"/>
+      <w:proofErr w:type="gramStart"/>
+      <w:r>
+        <w:t>ChaseEnemy</w:t>
+      </w:r>
+      <w:proofErr w:type="spellEnd"/>
+      <w:r>
+        <w:t xml:space="preserve"> :</w:t>
+      </w:r>
+      <w:proofErr w:type="gramEnd"/>
     </w:p>
     <w:p>
       <w:pPr>
@@ -5230,7 +6542,35 @@
           <w:sz w:val="19"/>
           <w:szCs w:val="19"/>
         </w:rPr>
-        <w:t>private void ChaseEnemy()</w:t>
+        <w:t xml:space="preserve">private void </w:t>
+      </w:r>
+      <w:proofErr w:type="spellStart"/>
+      <w:proofErr w:type="gramStart"/>
+      <w:r>
+        <w:rPr>
+          <w:rFonts w:ascii="Cascadia Mono" w:hAnsi="Cascadia Mono" w:cs="Cascadia Mono"/>
+          <w:sz w:val="19"/>
+          <w:szCs w:val="19"/>
+        </w:rPr>
+        <w:t>ChaseEnemy</w:t>
+      </w:r>
+      <w:proofErr w:type="spellEnd"/>
+      <w:r>
+        <w:rPr>
+          <w:rFonts w:ascii="Cascadia Mono" w:hAnsi="Cascadia Mono" w:cs="Cascadia Mono"/>
+          <w:sz w:val="19"/>
+          <w:szCs w:val="19"/>
+        </w:rPr>
+        <w:t>(</w:t>
+      </w:r>
+      <w:proofErr w:type="gramEnd"/>
+      <w:r>
+        <w:rPr>
+          <w:rFonts w:ascii="Cascadia Mono" w:hAnsi="Cascadia Mono" w:cs="Cascadia Mono"/>
+          <w:sz w:val="19"/>
+          <w:szCs w:val="19"/>
+        </w:rPr>
+        <w:t>)</w:t>
       </w:r>
     </w:p>
     <w:p>
@@ -5293,7 +6633,65 @@
           <w:sz w:val="19"/>
           <w:szCs w:val="19"/>
         </w:rPr>
-        <w:t xml:space="preserve">    float health = player.GetComponent&lt;PlayerMovement&gt;().playerStats.health;</w:t>
+        <w:t xml:space="preserve">    float health = </w:t>
+      </w:r>
+      <w:proofErr w:type="spellStart"/>
+      <w:proofErr w:type="gramStart"/>
+      <w:r>
+        <w:rPr>
+          <w:rFonts w:ascii="Cascadia Mono" w:hAnsi="Cascadia Mono" w:cs="Cascadia Mono"/>
+          <w:sz w:val="19"/>
+          <w:szCs w:val="19"/>
+        </w:rPr>
+        <w:t>player.GetComponent</w:t>
+      </w:r>
+      <w:proofErr w:type="spellEnd"/>
+      <w:proofErr w:type="gramEnd"/>
+      <w:r>
+        <w:rPr>
+          <w:rFonts w:ascii="Cascadia Mono" w:hAnsi="Cascadia Mono" w:cs="Cascadia Mono"/>
+          <w:sz w:val="19"/>
+          <w:szCs w:val="19"/>
+        </w:rPr>
+        <w:t>&lt;</w:t>
+      </w:r>
+      <w:proofErr w:type="spellStart"/>
+      <w:r>
+        <w:rPr>
+          <w:rFonts w:ascii="Cascadia Mono" w:hAnsi="Cascadia Mono" w:cs="Cascadia Mono"/>
+          <w:sz w:val="19"/>
+          <w:szCs w:val="19"/>
+        </w:rPr>
+        <w:t>PlayerMovement</w:t>
+      </w:r>
+      <w:proofErr w:type="spellEnd"/>
+      <w:proofErr w:type="gramStart"/>
+      <w:r>
+        <w:rPr>
+          <w:rFonts w:ascii="Cascadia Mono" w:hAnsi="Cascadia Mono" w:cs="Cascadia Mono"/>
+          <w:sz w:val="19"/>
+          <w:szCs w:val="19"/>
+        </w:rPr>
+        <w:t>&gt;().</w:t>
+      </w:r>
+      <w:proofErr w:type="spellStart"/>
+      <w:r>
+        <w:rPr>
+          <w:rFonts w:ascii="Cascadia Mono" w:hAnsi="Cascadia Mono" w:cs="Cascadia Mono"/>
+          <w:sz w:val="19"/>
+          <w:szCs w:val="19"/>
+        </w:rPr>
+        <w:t>playerStats.health</w:t>
+      </w:r>
+      <w:proofErr w:type="spellEnd"/>
+      <w:proofErr w:type="gramEnd"/>
+      <w:r>
+        <w:rPr>
+          <w:rFonts w:ascii="Cascadia Mono" w:hAnsi="Cascadia Mono" w:cs="Cascadia Mono"/>
+          <w:sz w:val="19"/>
+          <w:szCs w:val="19"/>
+        </w:rPr>
+        <w:t>;</w:t>
       </w:r>
     </w:p>
     <w:p>
@@ -5314,8 +6712,36 @@
           <w:sz w:val="19"/>
           <w:szCs w:val="19"/>
         </w:rPr>
-        <w:t xml:space="preserve">    Debug.Log($"health: {health}");</w:t>
-      </w:r>
+        <w:t xml:space="preserve">    </w:t>
+      </w:r>
+      <w:proofErr w:type="spellStart"/>
+      <w:r>
+        <w:rPr>
+          <w:rFonts w:ascii="Cascadia Mono" w:hAnsi="Cascadia Mono" w:cs="Cascadia Mono"/>
+          <w:sz w:val="19"/>
+          <w:szCs w:val="19"/>
+        </w:rPr>
+        <w:t>Debug.Log</w:t>
+      </w:r>
+      <w:proofErr w:type="spellEnd"/>
+      <w:r>
+        <w:rPr>
+          <w:rFonts w:ascii="Cascadia Mono" w:hAnsi="Cascadia Mono" w:cs="Cascadia Mono"/>
+          <w:sz w:val="19"/>
+          <w:szCs w:val="19"/>
+        </w:rPr>
+        <w:t>($"</w:t>
+      </w:r>
+      <w:proofErr w:type="gramStart"/>
+      <w:r>
+        <w:rPr>
+          <w:rFonts w:ascii="Cascadia Mono" w:hAnsi="Cascadia Mono" w:cs="Cascadia Mono"/>
+          <w:sz w:val="19"/>
+          <w:szCs w:val="19"/>
+        </w:rPr>
+        <w:t>health: {health}");</w:t>
+      </w:r>
+      <w:proofErr w:type="gramEnd"/>
     </w:p>
     <w:p>
       <w:pPr>
@@ -5377,8 +6803,36 @@
           <w:sz w:val="19"/>
           <w:szCs w:val="19"/>
         </w:rPr>
-        <w:t xml:space="preserve">        Debug.Log("Fleeing");</w:t>
-      </w:r>
+        <w:t xml:space="preserve">        </w:t>
+      </w:r>
+      <w:proofErr w:type="spellStart"/>
+      <w:r>
+        <w:rPr>
+          <w:rFonts w:ascii="Cascadia Mono" w:hAnsi="Cascadia Mono" w:cs="Cascadia Mono"/>
+          <w:sz w:val="19"/>
+          <w:szCs w:val="19"/>
+        </w:rPr>
+        <w:t>Debug.Log</w:t>
+      </w:r>
+      <w:proofErr w:type="spellEnd"/>
+      <w:r>
+        <w:rPr>
+          <w:rFonts w:ascii="Cascadia Mono" w:hAnsi="Cascadia Mono" w:cs="Cascadia Mono"/>
+          <w:sz w:val="19"/>
+          <w:szCs w:val="19"/>
+        </w:rPr>
+        <w:t>("Fleeing"</w:t>
+      </w:r>
+      <w:proofErr w:type="gramStart"/>
+      <w:r>
+        <w:rPr>
+          <w:rFonts w:ascii="Cascadia Mono" w:hAnsi="Cascadia Mono" w:cs="Cascadia Mono"/>
+          <w:sz w:val="19"/>
+          <w:szCs w:val="19"/>
+        </w:rPr>
+        <w:t>);</w:t>
+      </w:r>
+      <w:proofErr w:type="gramEnd"/>
     </w:p>
     <w:p>
       <w:pPr>
@@ -5419,7 +6873,83 @@
           <w:sz w:val="19"/>
           <w:szCs w:val="19"/>
         </w:rPr>
-        <w:t xml:space="preserve">        Vector3 fleeDirection = (transform.position - player.transform.position).normalized;</w:t>
+        <w:t xml:space="preserve">        Vector3 </w:t>
+      </w:r>
+      <w:proofErr w:type="spellStart"/>
+      <w:r>
+        <w:rPr>
+          <w:rFonts w:ascii="Cascadia Mono" w:hAnsi="Cascadia Mono" w:cs="Cascadia Mono"/>
+          <w:sz w:val="19"/>
+          <w:szCs w:val="19"/>
+        </w:rPr>
+        <w:t>fleeDirection</w:t>
+      </w:r>
+      <w:proofErr w:type="spellEnd"/>
+      <w:r>
+        <w:rPr>
+          <w:rFonts w:ascii="Cascadia Mono" w:hAnsi="Cascadia Mono" w:cs="Cascadia Mono"/>
+          <w:sz w:val="19"/>
+          <w:szCs w:val="19"/>
+        </w:rPr>
+        <w:t xml:space="preserve"> = (</w:t>
+      </w:r>
+      <w:proofErr w:type="spellStart"/>
+      <w:proofErr w:type="gramStart"/>
+      <w:r>
+        <w:rPr>
+          <w:rFonts w:ascii="Cascadia Mono" w:hAnsi="Cascadia Mono" w:cs="Cascadia Mono"/>
+          <w:sz w:val="19"/>
+          <w:szCs w:val="19"/>
+        </w:rPr>
+        <w:t>transform.position</w:t>
+      </w:r>
+      <w:proofErr w:type="spellEnd"/>
+      <w:proofErr w:type="gramEnd"/>
+      <w:r>
+        <w:rPr>
+          <w:rFonts w:ascii="Cascadia Mono" w:hAnsi="Cascadia Mono" w:cs="Cascadia Mono"/>
+          <w:sz w:val="19"/>
+          <w:szCs w:val="19"/>
+        </w:rPr>
+        <w:t xml:space="preserve"> - </w:t>
+      </w:r>
+      <w:proofErr w:type="spellStart"/>
+      <w:proofErr w:type="gramStart"/>
+      <w:r>
+        <w:rPr>
+          <w:rFonts w:ascii="Cascadia Mono" w:hAnsi="Cascadia Mono" w:cs="Cascadia Mono"/>
+          <w:sz w:val="19"/>
+          <w:szCs w:val="19"/>
+        </w:rPr>
+        <w:t>player.transform</w:t>
+      </w:r>
+      <w:proofErr w:type="gramEnd"/>
+      <w:r>
+        <w:rPr>
+          <w:rFonts w:ascii="Cascadia Mono" w:hAnsi="Cascadia Mono" w:cs="Cascadia Mono"/>
+          <w:sz w:val="19"/>
+          <w:szCs w:val="19"/>
+        </w:rPr>
+        <w:t>.position</w:t>
+      </w:r>
+      <w:proofErr w:type="spellEnd"/>
+      <w:proofErr w:type="gramStart"/>
+      <w:r>
+        <w:rPr>
+          <w:rFonts w:ascii="Cascadia Mono" w:hAnsi="Cascadia Mono" w:cs="Cascadia Mono"/>
+          <w:sz w:val="19"/>
+          <w:szCs w:val="19"/>
+        </w:rPr>
+        <w:t>).normalized</w:t>
+      </w:r>
+      <w:proofErr w:type="gramEnd"/>
+      <w:r>
+        <w:rPr>
+          <w:rFonts w:ascii="Cascadia Mono" w:hAnsi="Cascadia Mono" w:cs="Cascadia Mono"/>
+          <w:sz w:val="19"/>
+          <w:szCs w:val="19"/>
+        </w:rPr>
+        <w:t>;</w:t>
       </w:r>
     </w:p>
     <w:p>
@@ -5461,8 +6991,92 @@
           <w:sz w:val="19"/>
           <w:szCs w:val="19"/>
         </w:rPr>
-        <w:t xml:space="preserve">        transform.position += fleeDirection * enemyStats.chaseSpeed * Time.deltaTime;</w:t>
-      </w:r>
+        <w:t xml:space="preserve">        </w:t>
+      </w:r>
+      <w:proofErr w:type="spellStart"/>
+      <w:proofErr w:type="gramStart"/>
+      <w:r>
+        <w:rPr>
+          <w:rFonts w:ascii="Cascadia Mono" w:hAnsi="Cascadia Mono" w:cs="Cascadia Mono"/>
+          <w:sz w:val="19"/>
+          <w:szCs w:val="19"/>
+        </w:rPr>
+        <w:t>transform.position</w:t>
+      </w:r>
+      <w:proofErr w:type="spellEnd"/>
+      <w:proofErr w:type="gramEnd"/>
+      <w:r>
+        <w:rPr>
+          <w:rFonts w:ascii="Cascadia Mono" w:hAnsi="Cascadia Mono" w:cs="Cascadia Mono"/>
+          <w:sz w:val="19"/>
+          <w:szCs w:val="19"/>
+        </w:rPr>
+        <w:t xml:space="preserve"> += </w:t>
+      </w:r>
+      <w:proofErr w:type="spellStart"/>
+      <w:r>
+        <w:rPr>
+          <w:rFonts w:ascii="Cascadia Mono" w:hAnsi="Cascadia Mono" w:cs="Cascadia Mono"/>
+          <w:sz w:val="19"/>
+          <w:szCs w:val="19"/>
+        </w:rPr>
+        <w:t>fleeDirection</w:t>
+      </w:r>
+      <w:proofErr w:type="spellEnd"/>
+      <w:r>
+        <w:rPr>
+          <w:rFonts w:ascii="Cascadia Mono" w:hAnsi="Cascadia Mono" w:cs="Cascadia Mono"/>
+          <w:sz w:val="19"/>
+          <w:szCs w:val="19"/>
+        </w:rPr>
+        <w:t xml:space="preserve"> * </w:t>
+      </w:r>
+      <w:proofErr w:type="spellStart"/>
+      <w:r>
+        <w:rPr>
+          <w:rFonts w:ascii="Cascadia Mono" w:hAnsi="Cascadia Mono" w:cs="Cascadia Mono"/>
+          <w:sz w:val="19"/>
+          <w:szCs w:val="19"/>
+        </w:rPr>
+        <w:t>enemyStats.chaseSpeed</w:t>
+      </w:r>
+      <w:proofErr w:type="spellEnd"/>
+      <w:r>
+        <w:rPr>
+          <w:rFonts w:ascii="Cascadia Mono" w:hAnsi="Cascadia Mono" w:cs="Cascadia Mono"/>
+          <w:sz w:val="19"/>
+          <w:szCs w:val="19"/>
+        </w:rPr>
+        <w:t xml:space="preserve"> * </w:t>
+      </w:r>
+      <w:proofErr w:type="spellStart"/>
+      <w:r>
+        <w:rPr>
+          <w:rFonts w:ascii="Cascadia Mono" w:hAnsi="Cascadia Mono" w:cs="Cascadia Mono"/>
+          <w:sz w:val="19"/>
+          <w:szCs w:val="19"/>
+        </w:rPr>
+        <w:t>Time.</w:t>
+      </w:r>
+      <w:proofErr w:type="gramStart"/>
+      <w:r>
+        <w:rPr>
+          <w:rFonts w:ascii="Cascadia Mono" w:hAnsi="Cascadia Mono" w:cs="Cascadia Mono"/>
+          <w:sz w:val="19"/>
+          <w:szCs w:val="19"/>
+        </w:rPr>
+        <w:t>deltaTime</w:t>
+      </w:r>
+      <w:proofErr w:type="spellEnd"/>
+      <w:r>
+        <w:rPr>
+          <w:rFonts w:ascii="Cascadia Mono" w:hAnsi="Cascadia Mono" w:cs="Cascadia Mono"/>
+          <w:sz w:val="19"/>
+          <w:szCs w:val="19"/>
+        </w:rPr>
+        <w:t>;</w:t>
+      </w:r>
+      <w:proofErr w:type="gramEnd"/>
     </w:p>
     <w:p>
       <w:pPr>
@@ -5503,7 +7117,35 @@
           <w:sz w:val="19"/>
           <w:szCs w:val="19"/>
         </w:rPr>
-        <w:t xml:space="preserve">        if (fleeDirection != Vector3.zero)</w:t>
+        <w:t xml:space="preserve">        if (</w:t>
+      </w:r>
+      <w:proofErr w:type="spellStart"/>
+      <w:proofErr w:type="gramStart"/>
+      <w:r>
+        <w:rPr>
+          <w:rFonts w:ascii="Cascadia Mono" w:hAnsi="Cascadia Mono" w:cs="Cascadia Mono"/>
+          <w:sz w:val="19"/>
+          <w:szCs w:val="19"/>
+        </w:rPr>
+        <w:t>fleeDirection</w:t>
+      </w:r>
+      <w:proofErr w:type="spellEnd"/>
+      <w:r>
+        <w:rPr>
+          <w:rFonts w:ascii="Cascadia Mono" w:hAnsi="Cascadia Mono" w:cs="Cascadia Mono"/>
+          <w:sz w:val="19"/>
+          <w:szCs w:val="19"/>
+        </w:rPr>
+        <w:t xml:space="preserve"> !</w:t>
+      </w:r>
+      <w:proofErr w:type="gramEnd"/>
+      <w:r>
+        <w:rPr>
+          <w:rFonts w:ascii="Cascadia Mono" w:hAnsi="Cascadia Mono" w:cs="Cascadia Mono"/>
+          <w:sz w:val="19"/>
+          <w:szCs w:val="19"/>
+        </w:rPr>
+        <w:t>= Vector3.zero)</w:t>
       </w:r>
     </w:p>
     <w:p>
@@ -5524,8 +7166,66 @@
           <w:sz w:val="19"/>
           <w:szCs w:val="19"/>
         </w:rPr>
-        <w:t xml:space="preserve">            transform.rotation = Quaternion.LookRotation(fleeDirection);</w:t>
-      </w:r>
+        <w:t xml:space="preserve">            </w:t>
+      </w:r>
+      <w:proofErr w:type="spellStart"/>
+      <w:proofErr w:type="gramStart"/>
+      <w:r>
+        <w:rPr>
+          <w:rFonts w:ascii="Cascadia Mono" w:hAnsi="Cascadia Mono" w:cs="Cascadia Mono"/>
+          <w:sz w:val="19"/>
+          <w:szCs w:val="19"/>
+        </w:rPr>
+        <w:t>transform.rotation</w:t>
+      </w:r>
+      <w:proofErr w:type="spellEnd"/>
+      <w:proofErr w:type="gramEnd"/>
+      <w:r>
+        <w:rPr>
+          <w:rFonts w:ascii="Cascadia Mono" w:hAnsi="Cascadia Mono" w:cs="Cascadia Mono"/>
+          <w:sz w:val="19"/>
+          <w:szCs w:val="19"/>
+        </w:rPr>
+        <w:t xml:space="preserve"> = </w:t>
+      </w:r>
+      <w:proofErr w:type="spellStart"/>
+      <w:r>
+        <w:rPr>
+          <w:rFonts w:ascii="Cascadia Mono" w:hAnsi="Cascadia Mono" w:cs="Cascadia Mono"/>
+          <w:sz w:val="19"/>
+          <w:szCs w:val="19"/>
+        </w:rPr>
+        <w:t>Quaternion.LookRotation</w:t>
+      </w:r>
+      <w:proofErr w:type="spellEnd"/>
+      <w:r>
+        <w:rPr>
+          <w:rFonts w:ascii="Cascadia Mono" w:hAnsi="Cascadia Mono" w:cs="Cascadia Mono"/>
+          <w:sz w:val="19"/>
+          <w:szCs w:val="19"/>
+        </w:rPr>
+        <w:t>(</w:t>
+      </w:r>
+      <w:proofErr w:type="spellStart"/>
+      <w:r>
+        <w:rPr>
+          <w:rFonts w:ascii="Cascadia Mono" w:hAnsi="Cascadia Mono" w:cs="Cascadia Mono"/>
+          <w:sz w:val="19"/>
+          <w:szCs w:val="19"/>
+        </w:rPr>
+        <w:t>fleeDirection</w:t>
+      </w:r>
+      <w:proofErr w:type="spellEnd"/>
+      <w:proofErr w:type="gramStart"/>
+      <w:r>
+        <w:rPr>
+          <w:rFonts w:ascii="Cascadia Mono" w:hAnsi="Cascadia Mono" w:cs="Cascadia Mono"/>
+          <w:sz w:val="19"/>
+          <w:szCs w:val="19"/>
+        </w:rPr>
+        <w:t>);</w:t>
+      </w:r>
+      <w:proofErr w:type="gramEnd"/>
     </w:p>
     <w:p>
       <w:pPr>
@@ -5608,8 +7308,36 @@
           <w:sz w:val="19"/>
           <w:szCs w:val="19"/>
         </w:rPr>
-        <w:t xml:space="preserve">        Debug.Log("Chasing");</w:t>
-      </w:r>
+        <w:t xml:space="preserve">        </w:t>
+      </w:r>
+      <w:proofErr w:type="spellStart"/>
+      <w:r>
+        <w:rPr>
+          <w:rFonts w:ascii="Cascadia Mono" w:hAnsi="Cascadia Mono" w:cs="Cascadia Mono"/>
+          <w:sz w:val="19"/>
+          <w:szCs w:val="19"/>
+        </w:rPr>
+        <w:t>Debug.Log</w:t>
+      </w:r>
+      <w:proofErr w:type="spellEnd"/>
+      <w:r>
+        <w:rPr>
+          <w:rFonts w:ascii="Cascadia Mono" w:hAnsi="Cascadia Mono" w:cs="Cascadia Mono"/>
+          <w:sz w:val="19"/>
+          <w:szCs w:val="19"/>
+        </w:rPr>
+        <w:t>("Chasing"</w:t>
+      </w:r>
+      <w:proofErr w:type="gramStart"/>
+      <w:r>
+        <w:rPr>
+          <w:rFonts w:ascii="Cascadia Mono" w:hAnsi="Cascadia Mono" w:cs="Cascadia Mono"/>
+          <w:sz w:val="19"/>
+          <w:szCs w:val="19"/>
+        </w:rPr>
+        <w:t>);</w:t>
+      </w:r>
+      <w:proofErr w:type="gramEnd"/>
     </w:p>
     <w:p>
       <w:pPr>
@@ -5629,8 +7357,66 @@
           <w:sz w:val="19"/>
           <w:szCs w:val="19"/>
         </w:rPr>
-        <w:t xml:space="preserve">        sight.position = player.transform.position;</w:t>
-      </w:r>
+        <w:t xml:space="preserve">        </w:t>
+      </w:r>
+      <w:proofErr w:type="spellStart"/>
+      <w:proofErr w:type="gramStart"/>
+      <w:r>
+        <w:rPr>
+          <w:rFonts w:ascii="Cascadia Mono" w:hAnsi="Cascadia Mono" w:cs="Cascadia Mono"/>
+          <w:sz w:val="19"/>
+          <w:szCs w:val="19"/>
+        </w:rPr>
+        <w:t>sight.position</w:t>
+      </w:r>
+      <w:proofErr w:type="spellEnd"/>
+      <w:proofErr w:type="gramEnd"/>
+      <w:r>
+        <w:rPr>
+          <w:rFonts w:ascii="Cascadia Mono" w:hAnsi="Cascadia Mono" w:cs="Cascadia Mono"/>
+          <w:sz w:val="19"/>
+          <w:szCs w:val="19"/>
+        </w:rPr>
+        <w:t xml:space="preserve"> = </w:t>
+      </w:r>
+      <w:proofErr w:type="spellStart"/>
+      <w:proofErr w:type="gramStart"/>
+      <w:r>
+        <w:rPr>
+          <w:rFonts w:ascii="Cascadia Mono" w:hAnsi="Cascadia Mono" w:cs="Cascadia Mono"/>
+          <w:sz w:val="19"/>
+          <w:szCs w:val="19"/>
+        </w:rPr>
+        <w:t>player.transform</w:t>
+      </w:r>
+      <w:proofErr w:type="gramEnd"/>
+      <w:r>
+        <w:rPr>
+          <w:rFonts w:ascii="Cascadia Mono" w:hAnsi="Cascadia Mono" w:cs="Cascadia Mono"/>
+          <w:sz w:val="19"/>
+          <w:szCs w:val="19"/>
+        </w:rPr>
+        <w:t>.</w:t>
+      </w:r>
+      <w:proofErr w:type="gramStart"/>
+      <w:r>
+        <w:rPr>
+          <w:rFonts w:ascii="Cascadia Mono" w:hAnsi="Cascadia Mono" w:cs="Cascadia Mono"/>
+          <w:sz w:val="19"/>
+          <w:szCs w:val="19"/>
+        </w:rPr>
+        <w:t>position</w:t>
+      </w:r>
+      <w:proofErr w:type="spellEnd"/>
+      <w:r>
+        <w:rPr>
+          <w:rFonts w:ascii="Cascadia Mono" w:hAnsi="Cascadia Mono" w:cs="Cascadia Mono"/>
+          <w:sz w:val="19"/>
+          <w:szCs w:val="19"/>
+        </w:rPr>
+        <w:t>;</w:t>
+      </w:r>
+      <w:proofErr w:type="gramEnd"/>
     </w:p>
     <w:p>
       <w:pPr>
@@ -5650,8 +7436,38 @@
           <w:sz w:val="19"/>
           <w:szCs w:val="19"/>
         </w:rPr>
-        <w:t xml:space="preserve">        transform.LookAt(sight);</w:t>
-      </w:r>
+        <w:t xml:space="preserve">        </w:t>
+      </w:r>
+      <w:proofErr w:type="spellStart"/>
+      <w:proofErr w:type="gramStart"/>
+      <w:r>
+        <w:rPr>
+          <w:rFonts w:ascii="Cascadia Mono" w:hAnsi="Cascadia Mono" w:cs="Cascadia Mono"/>
+          <w:sz w:val="19"/>
+          <w:szCs w:val="19"/>
+        </w:rPr>
+        <w:t>transform.LookAt</w:t>
+      </w:r>
+      <w:proofErr w:type="spellEnd"/>
+      <w:proofErr w:type="gramEnd"/>
+      <w:r>
+        <w:rPr>
+          <w:rFonts w:ascii="Cascadia Mono" w:hAnsi="Cascadia Mono" w:cs="Cascadia Mono"/>
+          <w:sz w:val="19"/>
+          <w:szCs w:val="19"/>
+        </w:rPr>
+        <w:t>(sight</w:t>
+      </w:r>
+      <w:proofErr w:type="gramStart"/>
+      <w:r>
+        <w:rPr>
+          <w:rFonts w:ascii="Cascadia Mono" w:hAnsi="Cascadia Mono" w:cs="Cascadia Mono"/>
+          <w:sz w:val="19"/>
+          <w:szCs w:val="19"/>
+        </w:rPr>
+        <w:t>);</w:t>
+      </w:r>
+      <w:proofErr w:type="gramEnd"/>
     </w:p>
     <w:p>
       <w:pPr>
@@ -5671,8 +7487,114 @@
           <w:sz w:val="19"/>
           <w:szCs w:val="19"/>
         </w:rPr>
-        <w:t xml:space="preserve">        transform.position = Vector3.MoveTowards(transform.position, player.transform.position, Time.deltaTime * enemyStats.chaseSpeed);</w:t>
-      </w:r>
+        <w:t xml:space="preserve">        </w:t>
+      </w:r>
+      <w:proofErr w:type="spellStart"/>
+      <w:proofErr w:type="gramStart"/>
+      <w:r>
+        <w:rPr>
+          <w:rFonts w:ascii="Cascadia Mono" w:hAnsi="Cascadia Mono" w:cs="Cascadia Mono"/>
+          <w:sz w:val="19"/>
+          <w:szCs w:val="19"/>
+        </w:rPr>
+        <w:t>transform.position</w:t>
+      </w:r>
+      <w:proofErr w:type="spellEnd"/>
+      <w:proofErr w:type="gramEnd"/>
+      <w:r>
+        <w:rPr>
+          <w:rFonts w:ascii="Cascadia Mono" w:hAnsi="Cascadia Mono" w:cs="Cascadia Mono"/>
+          <w:sz w:val="19"/>
+          <w:szCs w:val="19"/>
+        </w:rPr>
+        <w:t xml:space="preserve"> = Vector3.MoveTowards(</w:t>
+      </w:r>
+      <w:proofErr w:type="spellStart"/>
+      <w:proofErr w:type="gramStart"/>
+      <w:r>
+        <w:rPr>
+          <w:rFonts w:ascii="Cascadia Mono" w:hAnsi="Cascadia Mono" w:cs="Cascadia Mono"/>
+          <w:sz w:val="19"/>
+          <w:szCs w:val="19"/>
+        </w:rPr>
+        <w:t>transform.position</w:t>
+      </w:r>
+      <w:proofErr w:type="spellEnd"/>
+      <w:proofErr w:type="gramEnd"/>
+      <w:r>
+        <w:rPr>
+          <w:rFonts w:ascii="Cascadia Mono" w:hAnsi="Cascadia Mono" w:cs="Cascadia Mono"/>
+          <w:sz w:val="19"/>
+          <w:szCs w:val="19"/>
+        </w:rPr>
+        <w:t xml:space="preserve">, </w:t>
+      </w:r>
+      <w:proofErr w:type="spellStart"/>
+      <w:proofErr w:type="gramStart"/>
+      <w:r>
+        <w:rPr>
+          <w:rFonts w:ascii="Cascadia Mono" w:hAnsi="Cascadia Mono" w:cs="Cascadia Mono"/>
+          <w:sz w:val="19"/>
+          <w:szCs w:val="19"/>
+        </w:rPr>
+        <w:t>player.transform</w:t>
+      </w:r>
+      <w:proofErr w:type="gramEnd"/>
+      <w:r>
+        <w:rPr>
+          <w:rFonts w:ascii="Cascadia Mono" w:hAnsi="Cascadia Mono" w:cs="Cascadia Mono"/>
+          <w:sz w:val="19"/>
+          <w:szCs w:val="19"/>
+        </w:rPr>
+        <w:t>.position</w:t>
+      </w:r>
+      <w:proofErr w:type="spellEnd"/>
+      <w:r>
+        <w:rPr>
+          <w:rFonts w:ascii="Cascadia Mono" w:hAnsi="Cascadia Mono" w:cs="Cascadia Mono"/>
+          <w:sz w:val="19"/>
+          <w:szCs w:val="19"/>
+        </w:rPr>
+        <w:t xml:space="preserve">, </w:t>
+      </w:r>
+      <w:proofErr w:type="spellStart"/>
+      <w:r>
+        <w:rPr>
+          <w:rFonts w:ascii="Cascadia Mono" w:hAnsi="Cascadia Mono" w:cs="Cascadia Mono"/>
+          <w:sz w:val="19"/>
+          <w:szCs w:val="19"/>
+        </w:rPr>
+        <w:t>Time.deltaTime</w:t>
+      </w:r>
+      <w:proofErr w:type="spellEnd"/>
+      <w:r>
+        <w:rPr>
+          <w:rFonts w:ascii="Cascadia Mono" w:hAnsi="Cascadia Mono" w:cs="Cascadia Mono"/>
+          <w:sz w:val="19"/>
+          <w:szCs w:val="19"/>
+        </w:rPr>
+        <w:t xml:space="preserve"> * </w:t>
+      </w:r>
+      <w:proofErr w:type="spellStart"/>
+      <w:r>
+        <w:rPr>
+          <w:rFonts w:ascii="Cascadia Mono" w:hAnsi="Cascadia Mono" w:cs="Cascadia Mono"/>
+          <w:sz w:val="19"/>
+          <w:szCs w:val="19"/>
+        </w:rPr>
+        <w:t>enemyStats.chaseSpeed</w:t>
+      </w:r>
+      <w:proofErr w:type="spellEnd"/>
+      <w:proofErr w:type="gramStart"/>
+      <w:r>
+        <w:rPr>
+          <w:rFonts w:ascii="Cascadia Mono" w:hAnsi="Cascadia Mono" w:cs="Cascadia Mono"/>
+          <w:sz w:val="19"/>
+          <w:szCs w:val="19"/>
+        </w:rPr>
+        <w:t>);</w:t>
+      </w:r>
+      <w:proofErr w:type="gramEnd"/>
     </w:p>
     <w:p>
       <w:pPr>
@@ -5722,12 +7644,14 @@
       <w:r>
         <w:t xml:space="preserve">: </w:t>
       </w:r>
+      <w:proofErr w:type="gramStart"/>
       <w:r>
         <w:t xml:space="preserve">Scene </w:t>
       </w:r>
       <w:r>
         <w:t xml:space="preserve"> setup</w:t>
       </w:r>
+      <w:proofErr w:type="gramEnd"/>
     </w:p>
     <w:p>
       <w:pPr>
@@ -5761,14 +7685,24 @@
       </w:r>
     </w:p>
     <w:p>
+      <w:proofErr w:type="spellStart"/>
       <w:r>
         <w:t>ProBuilder</w:t>
       </w:r>
+      <w:proofErr w:type="spellEnd"/>
     </w:p>
     <w:p/>
     <w:p>
       <w:r>
-        <w:t>1. Create game design scene using prefab models.</w:t>
+        <w:t xml:space="preserve">1. Create game design </w:t>
+      </w:r>
+      <w:proofErr w:type="gramStart"/>
+      <w:r>
+        <w:t>scene</w:t>
+      </w:r>
+      <w:proofErr w:type="gramEnd"/>
+      <w:r>
+        <w:t xml:space="preserve"> using prefab models.</w:t>
       </w:r>
     </w:p>
     <w:p/>
@@ -5836,6 +7770,7 @@
       <w:r>
         <w:t xml:space="preserve">Add a </w:t>
       </w:r>
+      <w:proofErr w:type="spellStart"/>
       <w:r>
         <w:rPr>
           <w:b/>
@@ -5843,6 +7778,7 @@
         </w:rPr>
         <w:t>RigidBody</w:t>
       </w:r>
+      <w:proofErr w:type="spellEnd"/>
       <w:r>
         <w:t xml:space="preserve"> component to the player.</w:t>
       </w:r>
@@ -5856,7 +7792,15 @@
         </w:numPr>
       </w:pPr>
       <w:r>
-        <w:t>Freeze Rotation in X,Y and Z.</w:t>
+        <w:t xml:space="preserve">Freeze Rotation in </w:t>
+      </w:r>
+      <w:proofErr w:type="gramStart"/>
+      <w:r>
+        <w:t>X,Y</w:t>
+      </w:r>
+      <w:proofErr w:type="gramEnd"/>
+      <w:r>
+        <w:t xml:space="preserve"> and Z.</w:t>
       </w:r>
     </w:p>
     <w:p>
@@ -5908,7 +7852,15 @@
         </w:numPr>
       </w:pPr>
       <w:r>
-        <w:t>Add a following camera to the player</w:t>
+        <w:t xml:space="preserve">Add </w:t>
+      </w:r>
+      <w:proofErr w:type="gramStart"/>
+      <w:r>
+        <w:t>a following</w:t>
+      </w:r>
+      <w:proofErr w:type="gramEnd"/>
+      <w:r>
+        <w:t xml:space="preserve"> camera to the player</w:t>
       </w:r>
     </w:p>
     <w:p>
@@ -5920,7 +7872,33 @@
         </w:numPr>
       </w:pPr>
       <w:r>
-        <w:t>Under PLAYER &gt; R.click &gt; Cinemachine &gt; Targetted Camera &gt; Follow Camera</w:t>
+        <w:t xml:space="preserve">Under PLAYER &gt; </w:t>
+      </w:r>
+      <w:proofErr w:type="spellStart"/>
+      <w:proofErr w:type="gramStart"/>
+      <w:r>
+        <w:t>R.click</w:t>
+      </w:r>
+      <w:proofErr w:type="spellEnd"/>
+      <w:proofErr w:type="gramEnd"/>
+      <w:r>
+        <w:t xml:space="preserve"> &gt; </w:t>
+      </w:r>
+      <w:proofErr w:type="spellStart"/>
+      <w:r>
+        <w:t>Cinemachine</w:t>
+      </w:r>
+      <w:proofErr w:type="spellEnd"/>
+      <w:r>
+        <w:t xml:space="preserve"> &gt; </w:t>
+      </w:r>
+      <w:proofErr w:type="spellStart"/>
+      <w:r>
+        <w:t>Targetted</w:t>
+      </w:r>
+      <w:proofErr w:type="spellEnd"/>
+      <w:r>
+        <w:t xml:space="preserve"> Camera &gt; Follow Camera</w:t>
       </w:r>
     </w:p>
     <w:p>
@@ -5956,7 +7934,15 @@
         </w:numPr>
       </w:pPr>
       <w:r>
-        <w:t>Set Cinemachine Follow &gt; Follow offset: 0, 5, 10</w:t>
+        <w:t xml:space="preserve">Set </w:t>
+      </w:r>
+      <w:proofErr w:type="spellStart"/>
+      <w:r>
+        <w:t>Cinemachine</w:t>
+      </w:r>
+      <w:proofErr w:type="spellEnd"/>
+      <w:r>
+        <w:t xml:space="preserve"> Follow &gt; Follow offset: 0, 5, 10</w:t>
       </w:r>
     </w:p>
     <w:p>
@@ -5970,12 +7956,21 @@
       <w:r>
         <w:t xml:space="preserve">Add </w:t>
       </w:r>
+      <w:proofErr w:type="spellStart"/>
       <w:r>
         <w:rPr>
           <w:b/>
           <w:bCs/>
         </w:rPr>
-        <w:t>Cinemachine Brain</w:t>
+        <w:t>Cinemachine</w:t>
+      </w:r>
+      <w:proofErr w:type="spellEnd"/>
+      <w:r>
+        <w:rPr>
+          <w:b/>
+          <w:bCs/>
+        </w:rPr>
+        <w:t xml:space="preserve"> Brain</w:t>
       </w:r>
       <w:r>
         <w:rPr>
@@ -6112,7 +8107,23 @@
           <w:b/>
           <w:bCs/>
         </w:rPr>
-        <w:t xml:space="preserve">Sprite Renderer , </w:t>
+        <w:t xml:space="preserve">Sprite </w:t>
+      </w:r>
+      <w:proofErr w:type="gramStart"/>
+      <w:r>
+        <w:rPr>
+          <w:b/>
+          <w:bCs/>
+        </w:rPr>
+        <w:t>Renderer ,</w:t>
+      </w:r>
+      <w:proofErr w:type="gramEnd"/>
+      <w:r>
+        <w:rPr>
+          <w:b/>
+          <w:bCs/>
+        </w:rPr>
+        <w:t xml:space="preserve"> </w:t>
       </w:r>
       <w:r>
         <w:t>set</w:t>
@@ -6149,7 +8160,20 @@
         </w:numPr>
       </w:pPr>
       <w:r>
-        <w:t>Window &gt; Rendering &gt; Lighting &gt; set Lighting Settings Asset: Settings.lighting in Assets/Sprites.</w:t>
+        <w:t xml:space="preserve">Window &gt; Rendering &gt; Lighting &gt; set Lighting Settings Asset: </w:t>
+      </w:r>
+      <w:proofErr w:type="spellStart"/>
+      <w:r>
+        <w:t>Settings</w:t>
+      </w:r>
+      <w:proofErr w:type="gramStart"/>
+      <w:r>
+        <w:t>.lighting</w:t>
+      </w:r>
+      <w:proofErr w:type="spellEnd"/>
+      <w:proofErr w:type="gramEnd"/>
+      <w:r>
+        <w:t xml:space="preserve"> in Assets/Sprites.</w:t>
       </w:r>
     </w:p>
     <w:p>
@@ -6209,7 +8233,15 @@
       </w:pPr>
       <w:r>
         <w:lastRenderedPageBreak/>
-        <w:t>3.2.2 Session 2 : Scripting</w:t>
+        <w:t xml:space="preserve">3.2.2 Session </w:t>
+      </w:r>
+      <w:proofErr w:type="gramStart"/>
+      <w:r>
+        <w:t>2 :</w:t>
+      </w:r>
+      <w:proofErr w:type="gramEnd"/>
+      <w:r>
+        <w:t xml:space="preserve"> Scripting</w:t>
       </w:r>
     </w:p>
     <w:p/>
@@ -6227,7 +8259,15 @@
         </w:numPr>
       </w:pPr>
       <w:r>
-        <w:t>The skier should move by changing the velocity of the attached Rigidbody component</w:t>
+        <w:t xml:space="preserve">The skier should move by changing the velocity of the attached </w:t>
+      </w:r>
+      <w:proofErr w:type="spellStart"/>
+      <w:r>
+        <w:t>Rigidbody</w:t>
+      </w:r>
+      <w:proofErr w:type="spellEnd"/>
+      <w:r>
+        <w:t xml:space="preserve"> component</w:t>
       </w:r>
     </w:p>
     <w:p>
@@ -6263,7 +8303,15 @@
         </w:numPr>
       </w:pPr>
       <w:r>
-        <w:t>The skier should stop moving if they are turned at a full 90° angle</w:t>
+        <w:t xml:space="preserve">The </w:t>
+      </w:r>
+      <w:proofErr w:type="gramStart"/>
+      <w:r>
+        <w:t>skier</w:t>
+      </w:r>
+      <w:proofErr w:type="gramEnd"/>
+      <w:r>
+        <w:t xml:space="preserve"> should stop moving if they are turned at a full 90° angle</w:t>
       </w:r>
     </w:p>
     <w:p>
@@ -6299,8 +8347,13 @@
     <w:p/>
     <w:p>
       <w:r>
-        <w:t>Create PlayerController.cs</w:t>
-      </w:r>
+        <w:t xml:space="preserve">Create </w:t>
+      </w:r>
+      <w:proofErr w:type="spellStart"/>
+      <w:r>
+        <w:t>PlayerController.cs</w:t>
+      </w:r>
+      <w:proofErr w:type="spellEnd"/>
     </w:p>
     <w:p/>
     <w:p>
@@ -6329,6 +8382,7 @@
       <w:r>
         <w:t xml:space="preserve"> component from Player, </w:t>
       </w:r>
+      <w:proofErr w:type="spellStart"/>
       <w:r>
         <w:rPr>
           <w:b/>
@@ -6336,6 +8390,7 @@
         </w:rPr>
         <w:t>PlayerController</w:t>
       </w:r>
+      <w:proofErr w:type="spellEnd"/>
       <w:r>
         <w:t xml:space="preserve"> will handle it now.</w:t>
       </w:r>
@@ -6361,7 +8416,15 @@
         </w:numPr>
       </w:pPr>
       <w:r>
-        <w:t xml:space="preserve">Create an empty gameObject under </w:t>
+        <w:t xml:space="preserve">Create an empty </w:t>
+      </w:r>
+      <w:proofErr w:type="spellStart"/>
+      <w:r>
+        <w:t>gameObject</w:t>
+      </w:r>
+      <w:proofErr w:type="spellEnd"/>
+      <w:r>
+        <w:t xml:space="preserve"> under </w:t>
       </w:r>
       <w:r>
         <w:rPr>
@@ -6381,7 +8444,15 @@
         <w:t>Renam</w:t>
       </w:r>
       <w:r>
-        <w:t>e to “GroundCheck” &gt; Reset values.</w:t>
+        <w:t>e to “</w:t>
+      </w:r>
+      <w:proofErr w:type="spellStart"/>
+      <w:r>
+        <w:t>GroundCheck</w:t>
+      </w:r>
+      <w:proofErr w:type="spellEnd"/>
+      <w:r>
+        <w:t>” &gt; Reset values.</w:t>
       </w:r>
     </w:p>
     <w:p>
@@ -6417,7 +8488,17 @@
         </w:numPr>
       </w:pPr>
       <w:r>
-        <w:t>Set the gameobject in the player script.</w:t>
+        <w:t xml:space="preserve">Set the </w:t>
+      </w:r>
+      <w:proofErr w:type="spellStart"/>
+      <w:proofErr w:type="gramStart"/>
+      <w:r>
+        <w:t>gameobject</w:t>
+      </w:r>
+      <w:proofErr w:type="spellEnd"/>
+      <w:proofErr w:type="gramEnd"/>
+      <w:r>
+        <w:t xml:space="preserve"> in the player script.</w:t>
       </w:r>
     </w:p>
     <w:p>
@@ -6487,7 +8568,15 @@
         </w:numPr>
       </w:pPr>
       <w:r>
-        <w:t>Slow to fast.</w:t>
+        <w:t xml:space="preserve">Slow </w:t>
+      </w:r>
+      <w:proofErr w:type="gramStart"/>
+      <w:r>
+        <w:t>to</w:t>
+      </w:r>
+      <w:proofErr w:type="gramEnd"/>
+      <w:r>
+        <w:t xml:space="preserve"> fast.</w:t>
       </w:r>
     </w:p>
     <w:p>
@@ -6516,6 +8605,7 @@
       <w:r>
         <w:t xml:space="preserve">parameter </w:t>
       </w:r>
+      <w:proofErr w:type="spellStart"/>
       <w:r>
         <w:rPr>
           <w:b/>
@@ -6523,6 +8613,7 @@
         </w:rPr>
         <w:t>playerSpeed</w:t>
       </w:r>
+      <w:proofErr w:type="spellEnd"/>
       <w:r>
         <w:rPr>
           <w:b/>
@@ -6551,9 +8642,11 @@
           <w:numId w:val="523"/>
         </w:numPr>
       </w:pPr>
+      <w:proofErr w:type="spellStart"/>
       <w:r>
         <w:t>PlayerController.cs</w:t>
       </w:r>
+      <w:proofErr w:type="spellEnd"/>
     </w:p>
     <w:p>
       <w:pPr>
@@ -6581,7 +8674,35 @@
         <w:t xml:space="preserve">: </w:t>
       </w:r>
       <w:r>
-        <w:t>speed, maxSpeed,minSpeed, turnSpeed, turnAcc,turnDeacc.</w:t>
+        <w:t xml:space="preserve">speed, </w:t>
+      </w:r>
+      <w:proofErr w:type="spellStart"/>
+      <w:proofErr w:type="gramStart"/>
+      <w:r>
+        <w:t>maxSpeed,minSpeed</w:t>
+      </w:r>
+      <w:proofErr w:type="spellEnd"/>
+      <w:proofErr w:type="gramEnd"/>
+      <w:r>
+        <w:t xml:space="preserve">, </w:t>
+      </w:r>
+      <w:proofErr w:type="spellStart"/>
+      <w:r>
+        <w:t>turnSpeed</w:t>
+      </w:r>
+      <w:proofErr w:type="spellEnd"/>
+      <w:r>
+        <w:t xml:space="preserve">, </w:t>
+      </w:r>
+      <w:proofErr w:type="spellStart"/>
+      <w:proofErr w:type="gramStart"/>
+      <w:r>
+        <w:t>turnAcc,turnDeacc</w:t>
+      </w:r>
+      <w:proofErr w:type="spellEnd"/>
+      <w:proofErr w:type="gramEnd"/>
+      <w:r>
+        <w:t>.</w:t>
       </w:r>
     </w:p>
     <w:p>
@@ -6604,9 +8725,11 @@
           <w:numId w:val="523"/>
         </w:numPr>
       </w:pPr>
+      <w:proofErr w:type="spellStart"/>
       <w:r>
         <w:t>playerStats</w:t>
       </w:r>
+      <w:proofErr w:type="spellEnd"/>
     </w:p>
     <w:p>
       <w:pPr>
@@ -6616,9 +8739,19 @@
           <w:numId w:val="523"/>
         </w:numPr>
       </w:pPr>
-      <w:r>
-        <w:t>KeyCode, A,D</w:t>
-      </w:r>
+      <w:proofErr w:type="spellStart"/>
+      <w:r>
+        <w:t>KeyCode</w:t>
+      </w:r>
+      <w:proofErr w:type="spellEnd"/>
+      <w:r>
+        <w:t xml:space="preserve">, </w:t>
+      </w:r>
+      <w:proofErr w:type="gramStart"/>
+      <w:r>
+        <w:t>A,D</w:t>
+      </w:r>
+      <w:proofErr w:type="gramEnd"/>
     </w:p>
     <w:p>
       <w:pPr>
@@ -6629,8 +8762,15 @@
         </w:numPr>
       </w:pPr>
       <w:r>
-        <w:t>Bool isMoving</w:t>
-      </w:r>
+        <w:t xml:space="preserve">Bool </w:t>
+      </w:r>
+      <w:proofErr w:type="spellStart"/>
+      <w:proofErr w:type="gramStart"/>
+      <w:r>
+        <w:t>isMoving</w:t>
+      </w:r>
+      <w:proofErr w:type="spellEnd"/>
+      <w:proofErr w:type="gramEnd"/>
     </w:p>
     <w:p>
       <w:pPr>
@@ -6641,8 +8781,13 @@
         </w:numPr>
       </w:pPr>
       <w:r>
-        <w:t>Transform GroundCheck</w:t>
-      </w:r>
+        <w:t xml:space="preserve">Transform </w:t>
+      </w:r>
+      <w:proofErr w:type="spellStart"/>
+      <w:r>
+        <w:t>GroundCheck</w:t>
+      </w:r>
+      <w:proofErr w:type="spellEnd"/>
     </w:p>
     <w:p>
       <w:pPr>
@@ -6652,9 +8797,19 @@
           <w:numId w:val="523"/>
         </w:numPr>
       </w:pPr>
-      <w:r>
-        <w:t>LayerMask groundLayers</w:t>
-      </w:r>
+      <w:proofErr w:type="spellStart"/>
+      <w:r>
+        <w:t>LayerMask</w:t>
+      </w:r>
+      <w:proofErr w:type="spellEnd"/>
+      <w:r>
+        <w:t xml:space="preserve"> </w:t>
+      </w:r>
+      <w:proofErr w:type="spellStart"/>
+      <w:r>
+        <w:t>groundLayers</w:t>
+      </w:r>
+      <w:proofErr w:type="spellEnd"/>
     </w:p>
     <w:p>
       <w:pPr>
@@ -6664,9 +8819,19 @@
           <w:numId w:val="523"/>
         </w:numPr>
       </w:pPr>
-      <w:r>
-        <w:t>RigidBody rb</w:t>
-      </w:r>
+      <w:proofErr w:type="spellStart"/>
+      <w:r>
+        <w:t>RigidBody</w:t>
+      </w:r>
+      <w:proofErr w:type="spellEnd"/>
+      <w:r>
+        <w:t xml:space="preserve"> </w:t>
+      </w:r>
+      <w:proofErr w:type="spellStart"/>
+      <w:r>
+        <w:t>rb</w:t>
+      </w:r>
+      <w:proofErr w:type="spellEnd"/>
     </w:p>
     <w:p>
       <w:pPr>
@@ -6677,16 +8842,243 @@
         </w:numPr>
       </w:pPr>
       <w:r>
-        <w:t>Animator animator</w:t>
+        <w:t xml:space="preserve">Animator </w:t>
+      </w:r>
+      <w:proofErr w:type="spellStart"/>
+      <w:r>
+        <w:t>animator</w:t>
+      </w:r>
+      <w:proofErr w:type="spellEnd"/>
+    </w:p>
+    <w:p>
+      <w:pPr>
+        <w:pStyle w:val="ListParagraph"/>
+        <w:numPr>
+          <w:ilvl w:val="0"/>
+          <w:numId w:val="523"/>
+        </w:numPr>
+      </w:pPr>
+      <w:r>
+        <w:t>Add Turn left/right algo.</w:t>
+      </w:r>
+    </w:p>
+    <w:p>
+      <w:pPr>
+        <w:pStyle w:val="ListParagraph"/>
+        <w:numPr>
+          <w:ilvl w:val="0"/>
+          <w:numId w:val="523"/>
+        </w:numPr>
+      </w:pPr>
+      <w:r>
+        <w:t xml:space="preserve">Limit </w:t>
+      </w:r>
+      <w:proofErr w:type="gramStart"/>
+      <w:r>
+        <w:t>turn</w:t>
+      </w:r>
+      <w:proofErr w:type="gramEnd"/>
+      <w:r>
+        <w:t xml:space="preserve"> to extreme left and right.</w:t>
+      </w:r>
+    </w:p>
+    <w:p>
+      <w:pPr>
+        <w:pStyle w:val="ListParagraph"/>
+        <w:numPr>
+          <w:ilvl w:val="0"/>
+          <w:numId w:val="523"/>
+        </w:numPr>
+      </w:pPr>
+      <w:r>
+        <w:t>Adjust speed according to the turn.</w:t>
       </w:r>
     </w:p>
     <w:p/>
     <w:p>
       <w:r>
-        <w:t>Refer PlayerController.cs for implementation.</w:t>
+        <w:t xml:space="preserve">Refer </w:t>
+      </w:r>
+      <w:proofErr w:type="spellStart"/>
+      <w:r>
+        <w:t>PlayerController.cs</w:t>
+      </w:r>
+      <w:proofErr w:type="spellEnd"/>
+      <w:r>
+        <w:t xml:space="preserve"> for implementation.</w:t>
       </w:r>
     </w:p>
     <w:p/>
+    <w:p>
+      <w:r>
+        <w:br w:type="page"/>
+      </w:r>
+    </w:p>
+    <w:p>
+      <w:pPr>
+        <w:pStyle w:val="Heading3"/>
+        <w:ind w:left="0" w:firstLine="0"/>
+      </w:pPr>
+      <w:r>
+        <w:lastRenderedPageBreak/>
+        <w:t>3.2.3 Unity 6 new Input System</w:t>
+      </w:r>
+    </w:p>
+    <w:p/>
+    <w:p>
+      <w:pPr>
+        <w:ind w:left="0" w:firstLine="0"/>
+      </w:pPr>
+      <w:r>
+        <w:t xml:space="preserve">We will now implement </w:t>
+      </w:r>
+      <w:proofErr w:type="gramStart"/>
+      <w:r>
+        <w:t>unity’s</w:t>
+      </w:r>
+      <w:proofErr w:type="gramEnd"/>
+      <w:r>
+        <w:t xml:space="preserve"> new input system which offers much more flexibility for users.</w:t>
+      </w:r>
+    </w:p>
+    <w:p/>
+    <w:p>
+      <w:pPr>
+        <w:ind w:left="0" w:firstLine="0"/>
+      </w:pPr>
+      <w:r>
+        <w:t xml:space="preserve">Instead of using </w:t>
+      </w:r>
+      <w:proofErr w:type="spellStart"/>
+      <w:r>
+        <w:t>KeyCode</w:t>
+      </w:r>
+      <w:proofErr w:type="spellEnd"/>
+      <w:r>
+        <w:t xml:space="preserve"> </w:t>
+      </w:r>
+      <w:r>
+        <w:t xml:space="preserve">in scripts, </w:t>
+      </w:r>
+      <w:r>
+        <w:t xml:space="preserve">we use </w:t>
+      </w:r>
+      <w:proofErr w:type="spellStart"/>
+      <w:r>
+        <w:t>OnMove</w:t>
+      </w:r>
+      <w:proofErr w:type="spellEnd"/>
+      <w:r>
+        <w:t xml:space="preserve"> method which gives movement messages regardless of </w:t>
+      </w:r>
+      <w:r>
+        <w:t xml:space="preserve">             </w:t>
+      </w:r>
+      <w:r>
+        <w:t>input hardware we use. We can use this with X-Box controller, AR input controller etc. as well.</w:t>
+      </w:r>
+    </w:p>
+    <w:p/>
+    <w:p>
+      <w:pPr>
+        <w:ind w:left="0" w:firstLine="0"/>
+        <w:rPr>
+          <w:b/>
+          <w:bCs/>
+        </w:rPr>
+      </w:pPr>
+      <w:r>
+        <w:t xml:space="preserve">Follow the documentation: </w:t>
+      </w:r>
+      <w:r>
+        <w:rPr>
+          <w:b/>
+          <w:bCs/>
+        </w:rPr>
+        <w:t>Using new input system</w:t>
+      </w:r>
+      <w:r>
+        <w:rPr>
+          <w:b/>
+          <w:bCs/>
+        </w:rPr>
+        <w:t>.pdf</w:t>
+      </w:r>
+    </w:p>
+    <w:p>
+      <w:pPr>
+        <w:rPr>
+          <w:b/>
+          <w:bCs/>
+        </w:rPr>
+      </w:pPr>
+    </w:p>
+    <w:p>
+      <w:pPr>
+        <w:ind w:left="0" w:firstLine="0"/>
+      </w:pPr>
+      <w:r>
+        <w:rPr>
+          <w:b/>
+          <w:bCs/>
+        </w:rPr>
+        <w:t xml:space="preserve">Challenge: </w:t>
+      </w:r>
+      <w:r>
+        <w:t>S</w:t>
+      </w:r>
+      <w:r>
+        <w:t>et up a Prefab Variant of the Player Controller using</w:t>
+      </w:r>
+      <w:r>
+        <w:t xml:space="preserve"> </w:t>
+      </w:r>
+      <w:r>
+        <w:t>the new Input System.</w:t>
+      </w:r>
+    </w:p>
+    <w:p>
+      <w:pPr>
+        <w:ind w:left="0" w:firstLine="0"/>
+      </w:pPr>
+    </w:p>
+    <w:p>
+      <w:pPr>
+        <w:ind w:left="0" w:firstLine="0"/>
+      </w:pPr>
+      <w:r>
+        <w:rPr>
+          <w:b/>
+          <w:bCs/>
+        </w:rPr>
+        <w:t>Solution:</w:t>
+      </w:r>
+      <w:r>
+        <w:t xml:space="preserve"> See </w:t>
+      </w:r>
+      <w:proofErr w:type="spellStart"/>
+      <w:r>
+        <w:t>PlayerController.cs</w:t>
+      </w:r>
+      <w:proofErr w:type="spellEnd"/>
+      <w:r>
+        <w:t xml:space="preserve"> which uses new input system, the older one is </w:t>
+      </w:r>
+      <w:r>
+        <w:t>named</w:t>
+      </w:r>
+      <w:r>
+        <w:t xml:space="preserve"> </w:t>
+      </w:r>
+      <w:proofErr w:type="spellStart"/>
+      <w:r>
+        <w:t>PlayerController_old.cs</w:t>
+      </w:r>
+      <w:proofErr w:type="spellEnd"/>
+      <w:r>
+        <w:t xml:space="preserve"> which uses legacy input system.</w:t>
+      </w:r>
+    </w:p>
     <w:sectPr>
       <w:footerReference w:type="default" r:id="rId8"/>
       <w:pgSz w:w="12240" w:h="15840"/>
@@ -44255,6 +46647,7 @@
   <w:style w:type="character" w:default="1" w:styleId="DefaultParagraphFont">
     <w:name w:val="Default Paragraph Font"/>
     <w:uiPriority w:val="1"/>
+    <w:semiHidden/>
     <w:unhideWhenUsed/>
   </w:style>
   <w:style w:type="table" w:default="1" w:styleId="TableNormal">

</xml_diff>